<commit_message>
cambios memoria y VAS agregado para c1
</commit_message>
<xml_diff>
--- a/Memoria.docx
+++ b/Memoria.docx
@@ -522,7 +522,7 @@
               <w:noProof/>
             </w:rPr>
             <w:pict w14:anchorId="5C37284D">
-              <v:rect id="Rectángulo 132" o:spid="_x0000_s1047" style="position:absolute;margin-left:-13.2pt;margin-top:0;width:46.8pt;height:77.75pt;z-index:251666432;visibility:visible;mso-wrap-style:square;mso-width-percent:76;mso-height-percent:98;mso-top-percent:23;mso-wrap-distance-left:9pt;mso-wrap-distance-top:0;mso-wrap-distance-right:9pt;mso-wrap-distance-bottom:0;mso-position-horizontal:right;mso-position-horizontal-relative:margin;mso-position-vertical-relative:page;mso-width-percent:76;mso-height-percent:98;mso-top-percent:23;mso-width-relative:page;mso-height-relative:page;v-text-anchor:bottom" o:gfxdata="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" fillcolor="#4472c4 [3204]" stroked="f" strokeweight="1pt">
+              <v:rect id="Rectángulo 132" o:spid="_x0000_s1047" style="position:absolute;margin-left:-17.6pt;margin-top:0;width:46.8pt;height:77.75pt;z-index:251666432;visibility:visible;mso-wrap-style:square;mso-width-percent:76;mso-height-percent:98;mso-top-percent:23;mso-wrap-distance-left:9pt;mso-wrap-distance-top:0;mso-wrap-distance-right:9pt;mso-wrap-distance-bottom:0;mso-position-horizontal:right;mso-position-horizontal-relative:margin;mso-position-vertical-relative:page;mso-width-percent:76;mso-height-percent:98;mso-top-percent:23;mso-width-relative:page;mso-height-relative:page;v-text-anchor:bottom" o:gfxdata="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" fillcolor="#4472c4 [3204]" stroked="f" strokeweight="1pt">
                 <o:lock v:ext="edit" aspectratio="t"/>
                 <v:textbox inset="3.6pt,,3.6pt">
                   <w:txbxContent>
@@ -3375,6 +3375,7 @@
           <w:iCs/>
           <w:color w:val="000000" w:themeColor="text1"/>
         </w:rPr>
+        <w:lastRenderedPageBreak/>
         <w:t>Valores de Datos</w:t>
       </w:r>
     </w:p>
@@ -3391,7 +3392,6 @@
           <w:rFonts w:ascii="Arial" w:hAnsi="Arial" w:cs="Arial"/>
           <w:color w:val="000000" w:themeColor="text1"/>
         </w:rPr>
-        <w:lastRenderedPageBreak/>
         <w:t>&lt;</w:t>
       </w:r>
       <w:proofErr w:type="spellStart"/>
@@ -5331,6 +5331,7 @@
       </w:pPr>
       <w:r>
         <w:rPr>
+          <w:noProof/>
           <w:sz w:val="22"/>
           <w:szCs w:val="22"/>
         </w:rPr>
@@ -8207,25 +8208,7 @@
           <w:sz w:val="22"/>
           <w:szCs w:val="22"/>
         </w:rPr>
-        <w:t>leer</w:t>
-      </w:r>
-      <w:r>
-        <w:rPr>
-          <w:b w:val="0"/>
-          <w:bCs w:val="0"/>
-          <w:sz w:val="22"/>
-          <w:szCs w:val="22"/>
-        </w:rPr>
-        <w:t>()</w:t>
-      </w:r>
-      <w:r>
-        <w:rPr>
-          <w:b w:val="0"/>
-          <w:bCs w:val="0"/>
-          <w:sz w:val="22"/>
-          <w:szCs w:val="22"/>
-        </w:rPr>
-        <w:t>;</w:t>
+        <w:t>leer();</w:t>
       </w:r>
     </w:p>
     <w:p>
@@ -22158,7 +22141,7 @@
           <w:bCs w:val="0"/>
           <w:sz w:val="22"/>
           <w:szCs w:val="22"/>
-          <w:lang w:val="es-CU"/>
+          <w:lang w:val="en-US"/>
         </w:rPr>
       </w:pPr>
       <w:r>
@@ -22180,7 +22163,7 @@
           <w:bCs w:val="0"/>
           <w:sz w:val="22"/>
           <w:szCs w:val="22"/>
-          <w:lang w:val="es-CU"/>
+          <w:lang w:val="en-US"/>
         </w:rPr>
         <w:t>PrintRecursivo</w:t>
       </w:r>
@@ -22192,33 +22175,57 @@
           <w:bCs w:val="0"/>
           <w:sz w:val="22"/>
           <w:szCs w:val="22"/>
-          <w:lang w:val="es-CU"/>
-        </w:rPr>
-        <w:t>(cadena);</w:t>
-      </w:r>
-    </w:p>
-    <w:p>
-      <w:pPr>
-        <w:pStyle w:val="Ttulo1"/>
-        <w:spacing w:before="91"/>
-        <w:ind w:right="367"/>
-        <w:rPr>
-          <w:rFonts w:ascii="Consolas" w:hAnsi="Consolas"/>
-          <w:b w:val="0"/>
-          <w:bCs w:val="0"/>
-          <w:sz w:val="22"/>
-          <w:szCs w:val="22"/>
-          <w:lang w:val="es-CU"/>
-        </w:rPr>
-      </w:pPr>
-      <w:r>
-        <w:rPr>
-          <w:rFonts w:ascii="Consolas" w:hAnsi="Consolas"/>
-          <w:b w:val="0"/>
-          <w:bCs w:val="0"/>
-          <w:sz w:val="22"/>
-          <w:szCs w:val="22"/>
-          <w:lang w:val="es-CU"/>
+          <w:lang w:val="en-US"/>
+        </w:rPr>
+        <w:t>(</w:t>
+      </w:r>
+      <w:proofErr w:type="spellStart"/>
+      <w:r>
+        <w:rPr>
+          <w:rFonts w:ascii="Consolas" w:hAnsi="Consolas"/>
+          <w:b w:val="0"/>
+          <w:bCs w:val="0"/>
+          <w:sz w:val="22"/>
+          <w:szCs w:val="22"/>
+          <w:lang w:val="en-US"/>
+        </w:rPr>
+        <w:t>cadena</w:t>
+      </w:r>
+      <w:proofErr w:type="spellEnd"/>
+      <w:r>
+        <w:rPr>
+          <w:rFonts w:ascii="Consolas" w:hAnsi="Consolas"/>
+          <w:b w:val="0"/>
+          <w:bCs w:val="0"/>
+          <w:sz w:val="22"/>
+          <w:szCs w:val="22"/>
+          <w:lang w:val="en-US"/>
+        </w:rPr>
+        <w:t>);</w:t>
+      </w:r>
+    </w:p>
+    <w:p>
+      <w:pPr>
+        <w:pStyle w:val="Ttulo1"/>
+        <w:spacing w:before="91"/>
+        <w:ind w:right="367"/>
+        <w:rPr>
+          <w:rFonts w:ascii="Consolas" w:hAnsi="Consolas"/>
+          <w:b w:val="0"/>
+          <w:bCs w:val="0"/>
+          <w:sz w:val="22"/>
+          <w:szCs w:val="22"/>
+          <w:lang w:val="en-US"/>
+        </w:rPr>
+      </w:pPr>
+      <w:r>
+        <w:rPr>
+          <w:rFonts w:ascii="Consolas" w:hAnsi="Consolas"/>
+          <w:b w:val="0"/>
+          <w:bCs w:val="0"/>
+          <w:sz w:val="22"/>
+          <w:szCs w:val="22"/>
+          <w:lang w:val="en-US"/>
         </w:rPr>
         <w:t xml:space="preserve">    }</w:t>
       </w:r>
@@ -22234,58 +22241,34 @@
           <w:bCs w:val="0"/>
           <w:sz w:val="22"/>
           <w:szCs w:val="22"/>
-          <w:lang w:val="es-CU"/>
-        </w:rPr>
-      </w:pPr>
-    </w:p>
-    <w:p>
-      <w:pPr>
-        <w:pStyle w:val="Ttulo1"/>
-        <w:spacing w:before="91"/>
-        <w:ind w:right="367"/>
-        <w:rPr>
-          <w:rFonts w:ascii="Consolas" w:hAnsi="Consolas"/>
-          <w:b w:val="0"/>
-          <w:bCs w:val="0"/>
-          <w:sz w:val="22"/>
-          <w:szCs w:val="22"/>
-          <w:lang w:val="es-CU"/>
-        </w:rPr>
-      </w:pPr>
-      <w:r>
-        <w:rPr>
-          <w:rFonts w:ascii="Consolas" w:hAnsi="Consolas"/>
-          <w:b w:val="0"/>
-          <w:bCs w:val="0"/>
-          <w:sz w:val="22"/>
-          <w:szCs w:val="22"/>
-          <w:lang w:val="es-CU"/>
-        </w:rPr>
-        <w:t xml:space="preserve">    </w:t>
-      </w:r>
-      <w:proofErr w:type="spellStart"/>
-      <w:r>
-        <w:rPr>
-          <w:rFonts w:ascii="Consolas" w:hAnsi="Consolas"/>
-          <w:b w:val="0"/>
-          <w:bCs w:val="0"/>
-          <w:sz w:val="22"/>
-          <w:szCs w:val="22"/>
-          <w:lang w:val="es-CU"/>
-        </w:rPr>
-        <w:t>return</w:t>
-      </w:r>
-      <w:proofErr w:type="spellEnd"/>
-      <w:r>
-        <w:rPr>
-          <w:rFonts w:ascii="Consolas" w:hAnsi="Consolas"/>
-          <w:b w:val="0"/>
-          <w:bCs w:val="0"/>
-          <w:sz w:val="22"/>
-          <w:szCs w:val="22"/>
-          <w:lang w:val="es-CU"/>
-        </w:rPr>
-        <w:t xml:space="preserve"> true;</w:t>
+          <w:lang w:val="en-US"/>
+        </w:rPr>
+      </w:pPr>
+    </w:p>
+    <w:p>
+      <w:pPr>
+        <w:pStyle w:val="Ttulo1"/>
+        <w:spacing w:before="91"/>
+        <w:ind w:right="367"/>
+        <w:rPr>
+          <w:rFonts w:ascii="Consolas" w:hAnsi="Consolas"/>
+          <w:b w:val="0"/>
+          <w:bCs w:val="0"/>
+          <w:sz w:val="22"/>
+          <w:szCs w:val="22"/>
+          <w:lang w:val="en-US"/>
+        </w:rPr>
+      </w:pPr>
+      <w:r>
+        <w:rPr>
+          <w:rFonts w:ascii="Consolas" w:hAnsi="Consolas"/>
+          <w:b w:val="0"/>
+          <w:bCs w:val="0"/>
+          <w:sz w:val="22"/>
+          <w:szCs w:val="22"/>
+          <w:lang w:val="en-US"/>
+        </w:rPr>
+        <w:t xml:space="preserve">    return true;</w:t>
       </w:r>
     </w:p>
     <w:p>
@@ -23649,6 +23632,7 @@
           <w:bCs w:val="0"/>
           <w:sz w:val="22"/>
           <w:szCs w:val="22"/>
+          <w:lang w:val="en-US"/>
         </w:rPr>
       </w:pPr>
       <w:r>
@@ -23667,6 +23651,7 @@
           <w:bCs w:val="0"/>
           <w:sz w:val="22"/>
           <w:szCs w:val="22"/>
+          <w:lang w:val="en-US"/>
         </w:rPr>
         <w:t>ATRIBUTOS :</w:t>
       </w:r>
@@ -23682,14 +23667,16 @@
           <w:bCs w:val="0"/>
           <w:sz w:val="22"/>
           <w:szCs w:val="22"/>
-        </w:rPr>
-      </w:pPr>
-      <w:r>
-        <w:rPr>
-          <w:b w:val="0"/>
-          <w:bCs w:val="0"/>
-          <w:sz w:val="22"/>
-          <w:szCs w:val="22"/>
+          <w:lang w:val="en-US"/>
+        </w:rPr>
+      </w:pPr>
+      <w:r>
+        <w:rPr>
+          <w:b w:val="0"/>
+          <w:bCs w:val="0"/>
+          <w:sz w:val="22"/>
+          <w:szCs w:val="22"/>
+          <w:lang w:val="en-US"/>
         </w:rPr>
         <w:tab/>
         <w:t xml:space="preserve">+ </w:t>
@@ -23702,6 +23689,7 @@
           <w:bCs w:val="0"/>
           <w:sz w:val="22"/>
           <w:szCs w:val="22"/>
+          <w:lang w:val="en-US"/>
         </w:rPr>
         <w:t>despl</w:t>
       </w:r>
@@ -23712,6 +23700,7 @@
           <w:bCs w:val="0"/>
           <w:sz w:val="22"/>
           <w:szCs w:val="22"/>
+          <w:lang w:val="en-US"/>
         </w:rPr>
         <w:t xml:space="preserve"> :</w:t>
       </w:r>
@@ -23722,6 +23711,7 @@
           <w:bCs w:val="0"/>
           <w:sz w:val="22"/>
           <w:szCs w:val="22"/>
+          <w:lang w:val="en-US"/>
         </w:rPr>
         <w:tab/>
         <w:t>5</w:t>
@@ -23737,14 +23727,16 @@
           <w:bCs w:val="0"/>
           <w:sz w:val="22"/>
           <w:szCs w:val="22"/>
-        </w:rPr>
-      </w:pPr>
-      <w:r>
-        <w:rPr>
-          <w:b w:val="0"/>
-          <w:bCs w:val="0"/>
-          <w:sz w:val="22"/>
-          <w:szCs w:val="22"/>
+          <w:lang w:val="en-US"/>
+        </w:rPr>
+      </w:pPr>
+      <w:r>
+        <w:rPr>
+          <w:b w:val="0"/>
+          <w:bCs w:val="0"/>
+          <w:sz w:val="22"/>
+          <w:szCs w:val="22"/>
+          <w:lang w:val="en-US"/>
         </w:rPr>
         <w:tab/>
         <w:t>----------- ----------</w:t>
@@ -23761,6 +23753,7 @@
           <w:sz w:val="22"/>
           <w:szCs w:val="22"/>
           <w:u w:val="single"/>
+          <w:lang w:val="en-US"/>
         </w:rPr>
       </w:pPr>
     </w:p>
@@ -23775,8 +23768,10 @@
           <w:sz w:val="22"/>
           <w:szCs w:val="22"/>
           <w:u w:val="single"/>
-        </w:rPr>
-      </w:pPr>
+          <w:lang w:val="en-US"/>
+        </w:rPr>
+      </w:pPr>
+      <w:proofErr w:type="spellStart"/>
       <w:r>
         <w:rPr>
           <w:b w:val="0"/>
@@ -23784,9 +23779,11 @@
           <w:sz w:val="22"/>
           <w:szCs w:val="22"/>
           <w:u w:val="single"/>
-        </w:rPr>
-        <w:t xml:space="preserve">Fichero </w:t>
-      </w:r>
+          <w:lang w:val="en-US"/>
+        </w:rPr>
+        <w:t>Fichero</w:t>
+      </w:r>
+      <w:proofErr w:type="spellEnd"/>
       <w:r>
         <w:rPr>
           <w:b w:val="0"/>
@@ -23794,6 +23791,18 @@
           <w:sz w:val="22"/>
           <w:szCs w:val="22"/>
           <w:u w:val="single"/>
+          <w:lang w:val="en-US"/>
+        </w:rPr>
+        <w:t xml:space="preserve"> </w:t>
+      </w:r>
+      <w:r>
+        <w:rPr>
+          <w:b w:val="0"/>
+          <w:bCs w:val="0"/>
+          <w:sz w:val="22"/>
+          <w:szCs w:val="22"/>
+          <w:u w:val="single"/>
+          <w:lang w:val="en-US"/>
         </w:rPr>
         <w:t>Tokens</w:t>
       </w:r>
@@ -23809,58 +23818,52 @@
           <w:sz w:val="22"/>
           <w:szCs w:val="22"/>
           <w:u w:val="single"/>
-        </w:rPr>
-      </w:pPr>
-    </w:p>
-    <w:p>
-      <w:pPr>
-        <w:pStyle w:val="Ttulo1"/>
-        <w:spacing w:before="91"/>
-        <w:ind w:right="367"/>
-        <w:rPr>
-          <w:b w:val="0"/>
-          <w:bCs w:val="0"/>
-          <w:sz w:val="22"/>
-          <w:szCs w:val="22"/>
-        </w:rPr>
-      </w:pPr>
-      <w:r>
-        <w:rPr>
-          <w:b w:val="0"/>
-          <w:bCs w:val="0"/>
-          <w:sz w:val="22"/>
-          <w:szCs w:val="22"/>
+          <w:lang w:val="en-US"/>
+        </w:rPr>
+      </w:pPr>
+    </w:p>
+    <w:p>
+      <w:pPr>
+        <w:pStyle w:val="Ttulo1"/>
+        <w:spacing w:before="91"/>
+        <w:ind w:right="367"/>
+        <w:rPr>
+          <w:b w:val="0"/>
+          <w:bCs w:val="0"/>
+          <w:sz w:val="22"/>
+          <w:szCs w:val="22"/>
+          <w:lang w:val="en-US"/>
+        </w:rPr>
+      </w:pPr>
+      <w:r>
+        <w:rPr>
+          <w:b w:val="0"/>
+          <w:bCs w:val="0"/>
+          <w:sz w:val="22"/>
+          <w:szCs w:val="22"/>
+          <w:lang w:val="en-US"/>
         </w:rPr>
         <w:t xml:space="preserve">&lt; </w:t>
       </w:r>
-      <w:proofErr w:type="spellStart"/>
-      <w:proofErr w:type="gramStart"/>
-      <w:r>
-        <w:rPr>
-          <w:b w:val="0"/>
-          <w:bCs w:val="0"/>
-          <w:sz w:val="22"/>
-          <w:szCs w:val="22"/>
-        </w:rPr>
-        <w:t>let</w:t>
-      </w:r>
-      <w:proofErr w:type="spellEnd"/>
-      <w:r>
-        <w:rPr>
-          <w:b w:val="0"/>
-          <w:bCs w:val="0"/>
-          <w:sz w:val="22"/>
-          <w:szCs w:val="22"/>
-        </w:rPr>
-        <w:t xml:space="preserve"> ,</w:t>
-      </w:r>
-      <w:proofErr w:type="gramEnd"/>
-      <w:r>
-        <w:rPr>
-          <w:b w:val="0"/>
-          <w:bCs w:val="0"/>
-          <w:sz w:val="22"/>
-          <w:szCs w:val="22"/>
+      <w:proofErr w:type="gramStart"/>
+      <w:r>
+        <w:rPr>
+          <w:b w:val="0"/>
+          <w:bCs w:val="0"/>
+          <w:sz w:val="22"/>
+          <w:szCs w:val="22"/>
+          <w:lang w:val="en-US"/>
+        </w:rPr>
+        <w:t>let ,</w:t>
+      </w:r>
+      <w:proofErr w:type="gramEnd"/>
+      <w:r>
+        <w:rPr>
+          <w:b w:val="0"/>
+          <w:bCs w:val="0"/>
+          <w:sz w:val="22"/>
+          <w:szCs w:val="22"/>
+          <w:lang w:val="en-US"/>
         </w:rPr>
         <w:t xml:space="preserve">  &gt;</w:t>
       </w:r>
@@ -23875,14 +23878,16 @@
           <w:bCs w:val="0"/>
           <w:sz w:val="22"/>
           <w:szCs w:val="22"/>
-        </w:rPr>
-      </w:pPr>
-      <w:r>
-        <w:rPr>
-          <w:b w:val="0"/>
-          <w:bCs w:val="0"/>
-          <w:sz w:val="22"/>
-          <w:szCs w:val="22"/>
+          <w:lang w:val="en-US"/>
+        </w:rPr>
+      </w:pPr>
+      <w:r>
+        <w:rPr>
+          <w:b w:val="0"/>
+          <w:bCs w:val="0"/>
+          <w:sz w:val="22"/>
+          <w:szCs w:val="22"/>
+          <w:lang w:val="en-US"/>
         </w:rPr>
         <w:t xml:space="preserve">&lt; </w:t>
       </w:r>
@@ -23893,6 +23898,7 @@
           <w:bCs w:val="0"/>
           <w:sz w:val="22"/>
           <w:szCs w:val="22"/>
+          <w:lang w:val="en-US"/>
         </w:rPr>
         <w:t>id  ,</w:t>
       </w:r>
@@ -23903,6 +23909,7 @@
           <w:bCs w:val="0"/>
           <w:sz w:val="22"/>
           <w:szCs w:val="22"/>
+          <w:lang w:val="en-US"/>
         </w:rPr>
         <w:t xml:space="preserve"> 0 &gt;</w:t>
       </w:r>
@@ -23917,45 +23924,38 @@
           <w:bCs w:val="0"/>
           <w:sz w:val="22"/>
           <w:szCs w:val="22"/>
-        </w:rPr>
-      </w:pPr>
-      <w:r>
-        <w:rPr>
-          <w:b w:val="0"/>
-          <w:bCs w:val="0"/>
-          <w:sz w:val="22"/>
-          <w:szCs w:val="22"/>
+          <w:lang w:val="en-US"/>
+        </w:rPr>
+      </w:pPr>
+      <w:r>
+        <w:rPr>
+          <w:b w:val="0"/>
+          <w:bCs w:val="0"/>
+          <w:sz w:val="22"/>
+          <w:szCs w:val="22"/>
+          <w:lang w:val="en-US"/>
         </w:rPr>
         <w:t xml:space="preserve">&lt; </w:t>
       </w:r>
-      <w:proofErr w:type="spellStart"/>
-      <w:proofErr w:type="gramStart"/>
-      <w:r>
-        <w:rPr>
-          <w:b w:val="0"/>
-          <w:bCs w:val="0"/>
-          <w:sz w:val="22"/>
-          <w:szCs w:val="22"/>
-        </w:rPr>
-        <w:t>string</w:t>
-      </w:r>
-      <w:proofErr w:type="spellEnd"/>
-      <w:r>
-        <w:rPr>
-          <w:b w:val="0"/>
-          <w:bCs w:val="0"/>
-          <w:sz w:val="22"/>
-          <w:szCs w:val="22"/>
-        </w:rPr>
-        <w:t xml:space="preserve"> ,</w:t>
-      </w:r>
-      <w:proofErr w:type="gramEnd"/>
-      <w:r>
-        <w:rPr>
-          <w:b w:val="0"/>
-          <w:bCs w:val="0"/>
-          <w:sz w:val="22"/>
-          <w:szCs w:val="22"/>
+      <w:proofErr w:type="gramStart"/>
+      <w:r>
+        <w:rPr>
+          <w:b w:val="0"/>
+          <w:bCs w:val="0"/>
+          <w:sz w:val="22"/>
+          <w:szCs w:val="22"/>
+          <w:lang w:val="en-US"/>
+        </w:rPr>
+        <w:t>string ,</w:t>
+      </w:r>
+      <w:proofErr w:type="gramEnd"/>
+      <w:r>
+        <w:rPr>
+          <w:b w:val="0"/>
+          <w:bCs w:val="0"/>
+          <w:sz w:val="22"/>
+          <w:szCs w:val="22"/>
+          <w:lang w:val="en-US"/>
         </w:rPr>
         <w:t xml:space="preserve">  &gt;</w:t>
       </w:r>
@@ -24086,19 +24086,326 @@
           <w:bCs w:val="0"/>
           <w:sz w:val="22"/>
           <w:szCs w:val="22"/>
-          <w:lang w:val="en-US"/>
-        </w:rPr>
-      </w:pPr>
-      <w:r>
-        <w:rPr>
-          <w:b w:val="0"/>
-          <w:bCs w:val="0"/>
-          <w:sz w:val="22"/>
-          <w:szCs w:val="22"/>
-          <w:lang w:val="en-US"/>
+        </w:rPr>
+      </w:pPr>
+      <w:r>
+        <w:rPr>
+          <w:b w:val="0"/>
+          <w:bCs w:val="0"/>
+          <w:sz w:val="22"/>
+          <w:szCs w:val="22"/>
         </w:rPr>
         <w:t xml:space="preserve">&lt; </w:t>
       </w:r>
+      <w:proofErr w:type="spellStart"/>
+      <w:proofErr w:type="gramStart"/>
+      <w:r>
+        <w:rPr>
+          <w:b w:val="0"/>
+          <w:bCs w:val="0"/>
+          <w:sz w:val="22"/>
+          <w:szCs w:val="22"/>
+        </w:rPr>
+        <w:t>let</w:t>
+      </w:r>
+      <w:proofErr w:type="spellEnd"/>
+      <w:r>
+        <w:rPr>
+          <w:b w:val="0"/>
+          <w:bCs w:val="0"/>
+          <w:sz w:val="22"/>
+          <w:szCs w:val="22"/>
+        </w:rPr>
+        <w:t xml:space="preserve"> ,</w:t>
+      </w:r>
+      <w:proofErr w:type="gramEnd"/>
+      <w:r>
+        <w:rPr>
+          <w:b w:val="0"/>
+          <w:bCs w:val="0"/>
+          <w:sz w:val="22"/>
+          <w:szCs w:val="22"/>
+        </w:rPr>
+        <w:t xml:space="preserve">  &gt;</w:t>
+      </w:r>
+    </w:p>
+    <w:p>
+      <w:pPr>
+        <w:pStyle w:val="Ttulo1"/>
+        <w:spacing w:before="91"/>
+        <w:ind w:right="367"/>
+        <w:rPr>
+          <w:b w:val="0"/>
+          <w:bCs w:val="0"/>
+          <w:sz w:val="22"/>
+          <w:szCs w:val="22"/>
+        </w:rPr>
+      </w:pPr>
+      <w:r>
+        <w:rPr>
+          <w:b w:val="0"/>
+          <w:bCs w:val="0"/>
+          <w:sz w:val="22"/>
+          <w:szCs w:val="22"/>
+        </w:rPr>
+        <w:t xml:space="preserve">&lt; </w:t>
+      </w:r>
+      <w:proofErr w:type="gramStart"/>
+      <w:r>
+        <w:rPr>
+          <w:b w:val="0"/>
+          <w:bCs w:val="0"/>
+          <w:sz w:val="22"/>
+          <w:szCs w:val="22"/>
+        </w:rPr>
+        <w:t>id  ,</w:t>
+      </w:r>
+      <w:proofErr w:type="gramEnd"/>
+      <w:r>
+        <w:rPr>
+          <w:b w:val="0"/>
+          <w:bCs w:val="0"/>
+          <w:sz w:val="22"/>
+          <w:szCs w:val="22"/>
+        </w:rPr>
+        <w:t xml:space="preserve"> 1 &gt;</w:t>
+      </w:r>
+    </w:p>
+    <w:p>
+      <w:pPr>
+        <w:pStyle w:val="Ttulo1"/>
+        <w:spacing w:before="91"/>
+        <w:ind w:right="367"/>
+        <w:rPr>
+          <w:b w:val="0"/>
+          <w:bCs w:val="0"/>
+          <w:sz w:val="22"/>
+          <w:szCs w:val="22"/>
+        </w:rPr>
+      </w:pPr>
+      <w:r>
+        <w:rPr>
+          <w:b w:val="0"/>
+          <w:bCs w:val="0"/>
+          <w:sz w:val="22"/>
+          <w:szCs w:val="22"/>
+        </w:rPr>
+        <w:t xml:space="preserve">&lt; </w:t>
+      </w:r>
+      <w:proofErr w:type="spellStart"/>
+      <w:proofErr w:type="gramStart"/>
+      <w:r>
+        <w:rPr>
+          <w:b w:val="0"/>
+          <w:bCs w:val="0"/>
+          <w:sz w:val="22"/>
+          <w:szCs w:val="22"/>
+        </w:rPr>
+        <w:t>int</w:t>
+      </w:r>
+      <w:proofErr w:type="spellEnd"/>
+      <w:r>
+        <w:rPr>
+          <w:b w:val="0"/>
+          <w:bCs w:val="0"/>
+          <w:sz w:val="22"/>
+          <w:szCs w:val="22"/>
+        </w:rPr>
+        <w:t xml:space="preserve"> ,</w:t>
+      </w:r>
+      <w:proofErr w:type="gramEnd"/>
+      <w:r>
+        <w:rPr>
+          <w:b w:val="0"/>
+          <w:bCs w:val="0"/>
+          <w:sz w:val="22"/>
+          <w:szCs w:val="22"/>
+        </w:rPr>
+        <w:t xml:space="preserve">  &gt;</w:t>
+      </w:r>
+    </w:p>
+    <w:p>
+      <w:pPr>
+        <w:pStyle w:val="Ttulo1"/>
+        <w:spacing w:before="91"/>
+        <w:ind w:right="367"/>
+        <w:rPr>
+          <w:b w:val="0"/>
+          <w:bCs w:val="0"/>
+          <w:sz w:val="22"/>
+          <w:szCs w:val="22"/>
+        </w:rPr>
+      </w:pPr>
+      <w:r>
+        <w:rPr>
+          <w:b w:val="0"/>
+          <w:bCs w:val="0"/>
+          <w:sz w:val="22"/>
+          <w:szCs w:val="22"/>
+        </w:rPr>
+        <w:t xml:space="preserve">&lt; </w:t>
+      </w:r>
+      <w:proofErr w:type="spellStart"/>
+      <w:proofErr w:type="gramStart"/>
+      <w:r>
+        <w:rPr>
+          <w:b w:val="0"/>
+          <w:bCs w:val="0"/>
+          <w:sz w:val="22"/>
+          <w:szCs w:val="22"/>
+        </w:rPr>
+        <w:t>asignacion</w:t>
+      </w:r>
+      <w:proofErr w:type="spellEnd"/>
+      <w:r>
+        <w:rPr>
+          <w:b w:val="0"/>
+          <w:bCs w:val="0"/>
+          <w:sz w:val="22"/>
+          <w:szCs w:val="22"/>
+        </w:rPr>
+        <w:t xml:space="preserve"> ,</w:t>
+      </w:r>
+      <w:proofErr w:type="gramEnd"/>
+      <w:r>
+        <w:rPr>
+          <w:b w:val="0"/>
+          <w:bCs w:val="0"/>
+          <w:sz w:val="22"/>
+          <w:szCs w:val="22"/>
+        </w:rPr>
+        <w:t xml:space="preserve">   &gt;</w:t>
+      </w:r>
+    </w:p>
+    <w:p>
+      <w:pPr>
+        <w:pStyle w:val="Ttulo1"/>
+        <w:spacing w:before="91"/>
+        <w:ind w:right="367"/>
+        <w:rPr>
+          <w:b w:val="0"/>
+          <w:bCs w:val="0"/>
+          <w:sz w:val="22"/>
+          <w:szCs w:val="22"/>
+        </w:rPr>
+      </w:pPr>
+      <w:r>
+        <w:rPr>
+          <w:b w:val="0"/>
+          <w:bCs w:val="0"/>
+          <w:sz w:val="22"/>
+          <w:szCs w:val="22"/>
+        </w:rPr>
+        <w:t xml:space="preserve">&lt; </w:t>
+      </w:r>
+      <w:proofErr w:type="spellStart"/>
+      <w:proofErr w:type="gramStart"/>
+      <w:r>
+        <w:rPr>
+          <w:b w:val="0"/>
+          <w:bCs w:val="0"/>
+          <w:sz w:val="22"/>
+          <w:szCs w:val="22"/>
+        </w:rPr>
+        <w:t>cteEntera</w:t>
+      </w:r>
+      <w:proofErr w:type="spellEnd"/>
+      <w:r>
+        <w:rPr>
+          <w:b w:val="0"/>
+          <w:bCs w:val="0"/>
+          <w:sz w:val="22"/>
+          <w:szCs w:val="22"/>
+        </w:rPr>
+        <w:t xml:space="preserve"> ,</w:t>
+      </w:r>
+      <w:proofErr w:type="gramEnd"/>
+      <w:r>
+        <w:rPr>
+          <w:b w:val="0"/>
+          <w:bCs w:val="0"/>
+          <w:sz w:val="22"/>
+          <w:szCs w:val="22"/>
+        </w:rPr>
+        <w:t xml:space="preserve"> 32767 &gt;</w:t>
+      </w:r>
+    </w:p>
+    <w:p>
+      <w:pPr>
+        <w:pStyle w:val="Ttulo1"/>
+        <w:spacing w:before="91"/>
+        <w:ind w:right="367"/>
+        <w:rPr>
+          <w:b w:val="0"/>
+          <w:bCs w:val="0"/>
+          <w:sz w:val="22"/>
+          <w:szCs w:val="22"/>
+        </w:rPr>
+      </w:pPr>
+      <w:r>
+        <w:rPr>
+          <w:b w:val="0"/>
+          <w:bCs w:val="0"/>
+          <w:sz w:val="22"/>
+          <w:szCs w:val="22"/>
+        </w:rPr>
+        <w:t xml:space="preserve">&lt; </w:t>
+      </w:r>
+      <w:proofErr w:type="spellStart"/>
+      <w:proofErr w:type="gramStart"/>
+      <w:r>
+        <w:rPr>
+          <w:b w:val="0"/>
+          <w:bCs w:val="0"/>
+          <w:sz w:val="22"/>
+          <w:szCs w:val="22"/>
+        </w:rPr>
+        <w:t>ptoComa</w:t>
+      </w:r>
+      <w:proofErr w:type="spellEnd"/>
+      <w:r>
+        <w:rPr>
+          <w:b w:val="0"/>
+          <w:bCs w:val="0"/>
+          <w:sz w:val="22"/>
+          <w:szCs w:val="22"/>
+        </w:rPr>
+        <w:t xml:space="preserve"> ,</w:t>
+      </w:r>
+      <w:proofErr w:type="gramEnd"/>
+      <w:r>
+        <w:rPr>
+          <w:b w:val="0"/>
+          <w:bCs w:val="0"/>
+          <w:sz w:val="22"/>
+          <w:szCs w:val="22"/>
+        </w:rPr>
+        <w:t xml:space="preserve">   &gt;</w:t>
+      </w:r>
+    </w:p>
+    <w:p>
+      <w:pPr>
+        <w:pStyle w:val="Ttulo1"/>
+        <w:spacing w:before="91"/>
+        <w:ind w:right="367"/>
+        <w:rPr>
+          <w:b w:val="0"/>
+          <w:bCs w:val="0"/>
+          <w:sz w:val="22"/>
+          <w:szCs w:val="22"/>
+          <w:lang w:val="en-US"/>
+        </w:rPr>
+      </w:pPr>
+      <w:r>
+        <w:rPr>
+          <w:b w:val="0"/>
+          <w:bCs w:val="0"/>
+          <w:sz w:val="22"/>
+          <w:szCs w:val="22"/>
+          <w:lang w:val="en-US"/>
+        </w:rPr>
+        <w:t xml:space="preserve">&lt; </w:t>
+      </w:r>
       <w:proofErr w:type="gramStart"/>
       <w:r>
         <w:rPr>
@@ -24165,6 +24472,156 @@
           <w:szCs w:val="22"/>
           <w:lang w:val="en-US"/>
         </w:rPr>
+        <w:t xml:space="preserve"> 2 &gt;</w:t>
+      </w:r>
+    </w:p>
+    <w:p>
+      <w:pPr>
+        <w:pStyle w:val="Ttulo1"/>
+        <w:spacing w:before="91"/>
+        <w:ind w:right="367"/>
+        <w:rPr>
+          <w:b w:val="0"/>
+          <w:bCs w:val="0"/>
+          <w:sz w:val="22"/>
+          <w:szCs w:val="22"/>
+          <w:lang w:val="en-US"/>
+        </w:rPr>
+      </w:pPr>
+      <w:r>
+        <w:rPr>
+          <w:b w:val="0"/>
+          <w:bCs w:val="0"/>
+          <w:sz w:val="22"/>
+          <w:szCs w:val="22"/>
+          <w:lang w:val="en-US"/>
+        </w:rPr>
+        <w:t xml:space="preserve">&lt; </w:t>
+      </w:r>
+      <w:proofErr w:type="gramStart"/>
+      <w:r>
+        <w:rPr>
+          <w:b w:val="0"/>
+          <w:bCs w:val="0"/>
+          <w:sz w:val="22"/>
+          <w:szCs w:val="22"/>
+          <w:lang w:val="en-US"/>
+        </w:rPr>
+        <w:t>int ,</w:t>
+      </w:r>
+      <w:proofErr w:type="gramEnd"/>
+      <w:r>
+        <w:rPr>
+          <w:b w:val="0"/>
+          <w:bCs w:val="0"/>
+          <w:sz w:val="22"/>
+          <w:szCs w:val="22"/>
+          <w:lang w:val="en-US"/>
+        </w:rPr>
+        <w:t xml:space="preserve">  &gt;</w:t>
+      </w:r>
+    </w:p>
+    <w:p>
+      <w:pPr>
+        <w:pStyle w:val="Ttulo1"/>
+        <w:spacing w:before="91"/>
+        <w:ind w:right="367"/>
+        <w:rPr>
+          <w:b w:val="0"/>
+          <w:bCs w:val="0"/>
+          <w:sz w:val="22"/>
+          <w:szCs w:val="22"/>
+          <w:lang w:val="en-US"/>
+        </w:rPr>
+      </w:pPr>
+      <w:r>
+        <w:rPr>
+          <w:b w:val="0"/>
+          <w:bCs w:val="0"/>
+          <w:sz w:val="22"/>
+          <w:szCs w:val="22"/>
+          <w:lang w:val="en-US"/>
+        </w:rPr>
+        <w:t xml:space="preserve">&lt; </w:t>
+      </w:r>
+      <w:proofErr w:type="spellStart"/>
+      <w:proofErr w:type="gramStart"/>
+      <w:r>
+        <w:rPr>
+          <w:b w:val="0"/>
+          <w:bCs w:val="0"/>
+          <w:sz w:val="22"/>
+          <w:szCs w:val="22"/>
+          <w:lang w:val="en-US"/>
+        </w:rPr>
+        <w:t>asignacion</w:t>
+      </w:r>
+      <w:proofErr w:type="spellEnd"/>
+      <w:r>
+        <w:rPr>
+          <w:b w:val="0"/>
+          <w:bCs w:val="0"/>
+          <w:sz w:val="22"/>
+          <w:szCs w:val="22"/>
+          <w:lang w:val="en-US"/>
+        </w:rPr>
+        <w:t xml:space="preserve"> ,</w:t>
+      </w:r>
+      <w:proofErr w:type="gramEnd"/>
+      <w:r>
+        <w:rPr>
+          <w:b w:val="0"/>
+          <w:bCs w:val="0"/>
+          <w:sz w:val="22"/>
+          <w:szCs w:val="22"/>
+          <w:lang w:val="en-US"/>
+        </w:rPr>
+        <w:t xml:space="preserve">   &gt;</w:t>
+      </w:r>
+    </w:p>
+    <w:p>
+      <w:pPr>
+        <w:pStyle w:val="Ttulo1"/>
+        <w:spacing w:before="91"/>
+        <w:ind w:right="367"/>
+        <w:rPr>
+          <w:b w:val="0"/>
+          <w:bCs w:val="0"/>
+          <w:sz w:val="22"/>
+          <w:szCs w:val="22"/>
+          <w:lang w:val="en-US"/>
+        </w:rPr>
+      </w:pPr>
+      <w:r>
+        <w:rPr>
+          <w:b w:val="0"/>
+          <w:bCs w:val="0"/>
+          <w:sz w:val="22"/>
+          <w:szCs w:val="22"/>
+          <w:lang w:val="en-US"/>
+        </w:rPr>
+        <w:t xml:space="preserve">&lt; </w:t>
+      </w:r>
+      <w:proofErr w:type="gramStart"/>
+      <w:r>
+        <w:rPr>
+          <w:b w:val="0"/>
+          <w:bCs w:val="0"/>
+          <w:sz w:val="22"/>
+          <w:szCs w:val="22"/>
+          <w:lang w:val="en-US"/>
+        </w:rPr>
+        <w:t>id  ,</w:t>
+      </w:r>
+      <w:proofErr w:type="gramEnd"/>
+      <w:r>
+        <w:rPr>
+          <w:b w:val="0"/>
+          <w:bCs w:val="0"/>
+          <w:sz w:val="22"/>
+          <w:szCs w:val="22"/>
+          <w:lang w:val="en-US"/>
+        </w:rPr>
         <w:t xml:space="preserve"> 1 &gt;</w:t>
       </w:r>
     </w:p>
@@ -24191,16 +24648,74 @@
         </w:rPr>
         <w:t xml:space="preserve">&lt; </w:t>
       </w:r>
-      <w:proofErr w:type="gramStart"/>
-      <w:r>
-        <w:rPr>
-          <w:b w:val="0"/>
-          <w:bCs w:val="0"/>
-          <w:sz w:val="22"/>
-          <w:szCs w:val="22"/>
-          <w:lang w:val="en-US"/>
-        </w:rPr>
-        <w:t>int ,</w:t>
+      <w:proofErr w:type="spellStart"/>
+      <w:proofErr w:type="gramStart"/>
+      <w:r>
+        <w:rPr>
+          <w:b w:val="0"/>
+          <w:bCs w:val="0"/>
+          <w:sz w:val="22"/>
+          <w:szCs w:val="22"/>
+          <w:lang w:val="en-US"/>
+        </w:rPr>
+        <w:t>ptoComa</w:t>
+      </w:r>
+      <w:proofErr w:type="spellEnd"/>
+      <w:r>
+        <w:rPr>
+          <w:b w:val="0"/>
+          <w:bCs w:val="0"/>
+          <w:sz w:val="22"/>
+          <w:szCs w:val="22"/>
+          <w:lang w:val="en-US"/>
+        </w:rPr>
+        <w:t xml:space="preserve"> ,</w:t>
+      </w:r>
+      <w:proofErr w:type="gramEnd"/>
+      <w:r>
+        <w:rPr>
+          <w:b w:val="0"/>
+          <w:bCs w:val="0"/>
+          <w:sz w:val="22"/>
+          <w:szCs w:val="22"/>
+          <w:lang w:val="en-US"/>
+        </w:rPr>
+        <w:t xml:space="preserve">   &gt;</w:t>
+      </w:r>
+    </w:p>
+    <w:p>
+      <w:pPr>
+        <w:pStyle w:val="Ttulo1"/>
+        <w:spacing w:before="91"/>
+        <w:ind w:right="367"/>
+        <w:rPr>
+          <w:b w:val="0"/>
+          <w:bCs w:val="0"/>
+          <w:sz w:val="22"/>
+          <w:szCs w:val="22"/>
+          <w:lang w:val="en-US"/>
+        </w:rPr>
+      </w:pPr>
+      <w:r>
+        <w:rPr>
+          <w:b w:val="0"/>
+          <w:bCs w:val="0"/>
+          <w:sz w:val="22"/>
+          <w:szCs w:val="22"/>
+          <w:lang w:val="en-US"/>
+        </w:rPr>
+        <w:t xml:space="preserve">&lt; </w:t>
+      </w:r>
+      <w:proofErr w:type="gramStart"/>
+      <w:r>
+        <w:rPr>
+          <w:b w:val="0"/>
+          <w:bCs w:val="0"/>
+          <w:sz w:val="22"/>
+          <w:szCs w:val="22"/>
+          <w:lang w:val="en-US"/>
+        </w:rPr>
+        <w:t>let ,</w:t>
       </w:r>
       <w:proofErr w:type="gramEnd"/>
       <w:r>
@@ -24237,6 +24752,52 @@
         </w:rPr>
         <w:t xml:space="preserve">&lt; </w:t>
       </w:r>
+      <w:proofErr w:type="gramStart"/>
+      <w:r>
+        <w:rPr>
+          <w:b w:val="0"/>
+          <w:bCs w:val="0"/>
+          <w:sz w:val="22"/>
+          <w:szCs w:val="22"/>
+          <w:lang w:val="en-US"/>
+        </w:rPr>
+        <w:t>id  ,</w:t>
+      </w:r>
+      <w:proofErr w:type="gramEnd"/>
+      <w:r>
+        <w:rPr>
+          <w:b w:val="0"/>
+          <w:bCs w:val="0"/>
+          <w:sz w:val="22"/>
+          <w:szCs w:val="22"/>
+          <w:lang w:val="en-US"/>
+        </w:rPr>
+        <w:t xml:space="preserve"> 3 &gt;</w:t>
+      </w:r>
+    </w:p>
+    <w:p>
+      <w:pPr>
+        <w:pStyle w:val="Ttulo1"/>
+        <w:spacing w:before="91"/>
+        <w:ind w:right="367"/>
+        <w:rPr>
+          <w:b w:val="0"/>
+          <w:bCs w:val="0"/>
+          <w:sz w:val="22"/>
+          <w:szCs w:val="22"/>
+          <w:lang w:val="en-US"/>
+        </w:rPr>
+      </w:pPr>
+      <w:r>
+        <w:rPr>
+          <w:b w:val="0"/>
+          <w:bCs w:val="0"/>
+          <w:sz w:val="22"/>
+          <w:szCs w:val="22"/>
+          <w:lang w:val="en-US"/>
+        </w:rPr>
+        <w:t xml:space="preserve">&lt; </w:t>
+      </w:r>
       <w:proofErr w:type="spellStart"/>
       <w:proofErr w:type="gramStart"/>
       <w:r>
@@ -24247,6 +24808,64 @@
           <w:szCs w:val="22"/>
           <w:lang w:val="en-US"/>
         </w:rPr>
+        <w:t>boolean</w:t>
+      </w:r>
+      <w:proofErr w:type="spellEnd"/>
+      <w:r>
+        <w:rPr>
+          <w:b w:val="0"/>
+          <w:bCs w:val="0"/>
+          <w:sz w:val="22"/>
+          <w:szCs w:val="22"/>
+          <w:lang w:val="en-US"/>
+        </w:rPr>
+        <w:t xml:space="preserve"> ,</w:t>
+      </w:r>
+      <w:proofErr w:type="gramEnd"/>
+      <w:r>
+        <w:rPr>
+          <w:b w:val="0"/>
+          <w:bCs w:val="0"/>
+          <w:sz w:val="22"/>
+          <w:szCs w:val="22"/>
+          <w:lang w:val="en-US"/>
+        </w:rPr>
+        <w:t xml:space="preserve">  &gt;</w:t>
+      </w:r>
+    </w:p>
+    <w:p>
+      <w:pPr>
+        <w:pStyle w:val="Ttulo1"/>
+        <w:spacing w:before="91"/>
+        <w:ind w:right="367"/>
+        <w:rPr>
+          <w:b w:val="0"/>
+          <w:bCs w:val="0"/>
+          <w:sz w:val="22"/>
+          <w:szCs w:val="22"/>
+          <w:lang w:val="en-US"/>
+        </w:rPr>
+      </w:pPr>
+      <w:r>
+        <w:rPr>
+          <w:b w:val="0"/>
+          <w:bCs w:val="0"/>
+          <w:sz w:val="22"/>
+          <w:szCs w:val="22"/>
+          <w:lang w:val="en-US"/>
+        </w:rPr>
+        <w:t xml:space="preserve">&lt; </w:t>
+      </w:r>
+      <w:proofErr w:type="spellStart"/>
+      <w:proofErr w:type="gramStart"/>
+      <w:r>
+        <w:rPr>
+          <w:b w:val="0"/>
+          <w:bCs w:val="0"/>
+          <w:sz w:val="22"/>
+          <w:szCs w:val="22"/>
+          <w:lang w:val="en-US"/>
+        </w:rPr>
         <w:t>asignacion</w:t>
       </w:r>
       <w:proofErr w:type="spellEnd"/>
@@ -24282,19 +24901,59 @@
           <w:bCs w:val="0"/>
           <w:sz w:val="22"/>
           <w:szCs w:val="22"/>
-          <w:lang w:val="en-US"/>
-        </w:rPr>
-      </w:pPr>
-      <w:r>
-        <w:rPr>
-          <w:b w:val="0"/>
-          <w:bCs w:val="0"/>
-          <w:sz w:val="22"/>
-          <w:szCs w:val="22"/>
-          <w:lang w:val="en-US"/>
+        </w:rPr>
+      </w:pPr>
+      <w:r>
+        <w:rPr>
+          <w:b w:val="0"/>
+          <w:bCs w:val="0"/>
+          <w:sz w:val="22"/>
+          <w:szCs w:val="22"/>
         </w:rPr>
         <w:t xml:space="preserve">&lt; </w:t>
       </w:r>
+      <w:proofErr w:type="gramStart"/>
+      <w:r>
+        <w:rPr>
+          <w:b w:val="0"/>
+          <w:bCs w:val="0"/>
+          <w:sz w:val="22"/>
+          <w:szCs w:val="22"/>
+        </w:rPr>
+        <w:t>true ,</w:t>
+      </w:r>
+      <w:proofErr w:type="gramEnd"/>
+      <w:r>
+        <w:rPr>
+          <w:b w:val="0"/>
+          <w:bCs w:val="0"/>
+          <w:sz w:val="22"/>
+          <w:szCs w:val="22"/>
+        </w:rPr>
+        <w:t xml:space="preserve">  &gt;</w:t>
+      </w:r>
+    </w:p>
+    <w:p>
+      <w:pPr>
+        <w:pStyle w:val="Ttulo1"/>
+        <w:spacing w:before="91"/>
+        <w:ind w:right="367"/>
+        <w:rPr>
+          <w:b w:val="0"/>
+          <w:bCs w:val="0"/>
+          <w:sz w:val="22"/>
+          <w:szCs w:val="22"/>
+        </w:rPr>
+      </w:pPr>
+      <w:r>
+        <w:rPr>
+          <w:b w:val="0"/>
+          <w:bCs w:val="0"/>
+          <w:sz w:val="22"/>
+          <w:szCs w:val="22"/>
+        </w:rPr>
+        <w:t xml:space="preserve">&lt; </w:t>
+      </w:r>
       <w:proofErr w:type="spellStart"/>
       <w:proofErr w:type="gramStart"/>
       <w:r>
@@ -24303,9 +24962,8 @@
           <w:bCs w:val="0"/>
           <w:sz w:val="22"/>
           <w:szCs w:val="22"/>
-          <w:lang w:val="en-US"/>
-        </w:rPr>
-        <w:t>cteEntera</w:t>
+        </w:rPr>
+        <w:t>ptoComa</w:t>
       </w:r>
       <w:proofErr w:type="spellEnd"/>
       <w:r>
@@ -24314,7 +24972,6 @@
           <w:bCs w:val="0"/>
           <w:sz w:val="22"/>
           <w:szCs w:val="22"/>
-          <w:lang w:val="en-US"/>
         </w:rPr>
         <w:t xml:space="preserve"> ,</w:t>
       </w:r>
@@ -24325,31 +24982,28 @@
           <w:bCs w:val="0"/>
           <w:sz w:val="22"/>
           <w:szCs w:val="22"/>
-          <w:lang w:val="en-US"/>
-        </w:rPr>
-        <w:t xml:space="preserve"> 32767 &gt;</w:t>
-      </w:r>
-    </w:p>
-    <w:p>
-      <w:pPr>
-        <w:pStyle w:val="Ttulo1"/>
-        <w:spacing w:before="91"/>
-        <w:ind w:right="367"/>
-        <w:rPr>
-          <w:b w:val="0"/>
-          <w:bCs w:val="0"/>
-          <w:sz w:val="22"/>
-          <w:szCs w:val="22"/>
-          <w:lang w:val="en-US"/>
-        </w:rPr>
-      </w:pPr>
-      <w:r>
-        <w:rPr>
-          <w:b w:val="0"/>
-          <w:bCs w:val="0"/>
-          <w:sz w:val="22"/>
-          <w:szCs w:val="22"/>
-          <w:lang w:val="en-US"/>
+        </w:rPr>
+        <w:t xml:space="preserve">   &gt;</w:t>
+      </w:r>
+    </w:p>
+    <w:p>
+      <w:pPr>
+        <w:pStyle w:val="Ttulo1"/>
+        <w:spacing w:before="91"/>
+        <w:ind w:right="367"/>
+        <w:rPr>
+          <w:b w:val="0"/>
+          <w:bCs w:val="0"/>
+          <w:sz w:val="22"/>
+          <w:szCs w:val="22"/>
+        </w:rPr>
+      </w:pPr>
+      <w:r>
+        <w:rPr>
+          <w:b w:val="0"/>
+          <w:bCs w:val="0"/>
+          <w:sz w:val="22"/>
+          <w:szCs w:val="22"/>
         </w:rPr>
         <w:t xml:space="preserve">&lt; </w:t>
       </w:r>
@@ -24361,7 +25015,587 @@
           <w:bCs w:val="0"/>
           <w:sz w:val="22"/>
           <w:szCs w:val="22"/>
-          <w:lang w:val="en-US"/>
+        </w:rPr>
+        <w:t>if</w:t>
+      </w:r>
+      <w:proofErr w:type="spellEnd"/>
+      <w:r>
+        <w:rPr>
+          <w:b w:val="0"/>
+          <w:bCs w:val="0"/>
+          <w:sz w:val="22"/>
+          <w:szCs w:val="22"/>
+        </w:rPr>
+        <w:t xml:space="preserve"> ,</w:t>
+      </w:r>
+      <w:proofErr w:type="gramEnd"/>
+      <w:r>
+        <w:rPr>
+          <w:b w:val="0"/>
+          <w:bCs w:val="0"/>
+          <w:sz w:val="22"/>
+          <w:szCs w:val="22"/>
+        </w:rPr>
+        <w:t xml:space="preserve">  &gt;</w:t>
+      </w:r>
+    </w:p>
+    <w:p>
+      <w:pPr>
+        <w:pStyle w:val="Ttulo1"/>
+        <w:spacing w:before="91"/>
+        <w:ind w:right="367"/>
+        <w:rPr>
+          <w:b w:val="0"/>
+          <w:bCs w:val="0"/>
+          <w:sz w:val="22"/>
+          <w:szCs w:val="22"/>
+        </w:rPr>
+      </w:pPr>
+      <w:r>
+        <w:rPr>
+          <w:b w:val="0"/>
+          <w:bCs w:val="0"/>
+          <w:sz w:val="22"/>
+          <w:szCs w:val="22"/>
+        </w:rPr>
+        <w:t xml:space="preserve">&lt; </w:t>
+      </w:r>
+      <w:proofErr w:type="spellStart"/>
+      <w:proofErr w:type="gramStart"/>
+      <w:r>
+        <w:rPr>
+          <w:b w:val="0"/>
+          <w:bCs w:val="0"/>
+          <w:sz w:val="22"/>
+          <w:szCs w:val="22"/>
+        </w:rPr>
+        <w:t>abrirParentesis</w:t>
+      </w:r>
+      <w:proofErr w:type="spellEnd"/>
+      <w:r>
+        <w:rPr>
+          <w:b w:val="0"/>
+          <w:bCs w:val="0"/>
+          <w:sz w:val="22"/>
+          <w:szCs w:val="22"/>
+        </w:rPr>
+        <w:t xml:space="preserve"> ,</w:t>
+      </w:r>
+      <w:proofErr w:type="gramEnd"/>
+      <w:r>
+        <w:rPr>
+          <w:b w:val="0"/>
+          <w:bCs w:val="0"/>
+          <w:sz w:val="22"/>
+          <w:szCs w:val="22"/>
+        </w:rPr>
+        <w:t xml:space="preserve">   &gt;</w:t>
+      </w:r>
+    </w:p>
+    <w:p>
+      <w:pPr>
+        <w:pStyle w:val="Ttulo1"/>
+        <w:spacing w:before="91"/>
+        <w:ind w:right="367"/>
+        <w:rPr>
+          <w:b w:val="0"/>
+          <w:bCs w:val="0"/>
+          <w:sz w:val="22"/>
+          <w:szCs w:val="22"/>
+        </w:rPr>
+      </w:pPr>
+      <w:r>
+        <w:rPr>
+          <w:b w:val="0"/>
+          <w:bCs w:val="0"/>
+          <w:sz w:val="22"/>
+          <w:szCs w:val="22"/>
+        </w:rPr>
+        <w:t xml:space="preserve">&lt; </w:t>
+      </w:r>
+      <w:proofErr w:type="gramStart"/>
+      <w:r>
+        <w:rPr>
+          <w:b w:val="0"/>
+          <w:bCs w:val="0"/>
+          <w:sz w:val="22"/>
+          <w:szCs w:val="22"/>
+        </w:rPr>
+        <w:t>id  ,</w:t>
+      </w:r>
+      <w:proofErr w:type="gramEnd"/>
+      <w:r>
+        <w:rPr>
+          <w:b w:val="0"/>
+          <w:bCs w:val="0"/>
+          <w:sz w:val="22"/>
+          <w:szCs w:val="22"/>
+        </w:rPr>
+        <w:t xml:space="preserve"> 2 &gt;</w:t>
+      </w:r>
+    </w:p>
+    <w:p>
+      <w:pPr>
+        <w:pStyle w:val="Ttulo1"/>
+        <w:spacing w:before="91"/>
+        <w:ind w:right="367"/>
+        <w:rPr>
+          <w:b w:val="0"/>
+          <w:bCs w:val="0"/>
+          <w:sz w:val="22"/>
+          <w:szCs w:val="22"/>
+        </w:rPr>
+      </w:pPr>
+      <w:r>
+        <w:rPr>
+          <w:b w:val="0"/>
+          <w:bCs w:val="0"/>
+          <w:sz w:val="22"/>
+          <w:szCs w:val="22"/>
+        </w:rPr>
+        <w:t xml:space="preserve">&lt; </w:t>
+      </w:r>
+      <w:proofErr w:type="spellStart"/>
+      <w:proofErr w:type="gramStart"/>
+      <w:r>
+        <w:rPr>
+          <w:b w:val="0"/>
+          <w:bCs w:val="0"/>
+          <w:sz w:val="22"/>
+          <w:szCs w:val="22"/>
+        </w:rPr>
+        <w:t>opRelacional</w:t>
+      </w:r>
+      <w:proofErr w:type="spellEnd"/>
+      <w:r>
+        <w:rPr>
+          <w:b w:val="0"/>
+          <w:bCs w:val="0"/>
+          <w:sz w:val="22"/>
+          <w:szCs w:val="22"/>
+        </w:rPr>
+        <w:t xml:space="preserve"> ,</w:t>
+      </w:r>
+      <w:proofErr w:type="gramEnd"/>
+      <w:r>
+        <w:rPr>
+          <w:b w:val="0"/>
+          <w:bCs w:val="0"/>
+          <w:sz w:val="22"/>
+          <w:szCs w:val="22"/>
+        </w:rPr>
+        <w:t xml:space="preserve"> 1 &gt;</w:t>
+      </w:r>
+    </w:p>
+    <w:p>
+      <w:pPr>
+        <w:pStyle w:val="Ttulo1"/>
+        <w:spacing w:before="91"/>
+        <w:ind w:right="367"/>
+        <w:rPr>
+          <w:b w:val="0"/>
+          <w:bCs w:val="0"/>
+          <w:sz w:val="22"/>
+          <w:szCs w:val="22"/>
+        </w:rPr>
+      </w:pPr>
+      <w:r>
+        <w:rPr>
+          <w:b w:val="0"/>
+          <w:bCs w:val="0"/>
+          <w:sz w:val="22"/>
+          <w:szCs w:val="22"/>
+        </w:rPr>
+        <w:t xml:space="preserve">&lt; </w:t>
+      </w:r>
+      <w:proofErr w:type="gramStart"/>
+      <w:r>
+        <w:rPr>
+          <w:b w:val="0"/>
+          <w:bCs w:val="0"/>
+          <w:sz w:val="22"/>
+          <w:szCs w:val="22"/>
+        </w:rPr>
+        <w:t>id  ,</w:t>
+      </w:r>
+      <w:proofErr w:type="gramEnd"/>
+      <w:r>
+        <w:rPr>
+          <w:b w:val="0"/>
+          <w:bCs w:val="0"/>
+          <w:sz w:val="22"/>
+          <w:szCs w:val="22"/>
+        </w:rPr>
+        <w:t xml:space="preserve"> 1 &gt;</w:t>
+      </w:r>
+    </w:p>
+    <w:p>
+      <w:pPr>
+        <w:pStyle w:val="Ttulo1"/>
+        <w:spacing w:before="91"/>
+        <w:ind w:right="367"/>
+        <w:rPr>
+          <w:b w:val="0"/>
+          <w:bCs w:val="0"/>
+          <w:sz w:val="22"/>
+          <w:szCs w:val="22"/>
+        </w:rPr>
+      </w:pPr>
+      <w:r>
+        <w:rPr>
+          <w:b w:val="0"/>
+          <w:bCs w:val="0"/>
+          <w:sz w:val="22"/>
+          <w:szCs w:val="22"/>
+        </w:rPr>
+        <w:t xml:space="preserve">&lt; </w:t>
+      </w:r>
+      <w:proofErr w:type="spellStart"/>
+      <w:proofErr w:type="gramStart"/>
+      <w:r>
+        <w:rPr>
+          <w:b w:val="0"/>
+          <w:bCs w:val="0"/>
+          <w:sz w:val="22"/>
+          <w:szCs w:val="22"/>
+        </w:rPr>
+        <w:t>opLogico</w:t>
+      </w:r>
+      <w:proofErr w:type="spellEnd"/>
+      <w:r>
+        <w:rPr>
+          <w:b w:val="0"/>
+          <w:bCs w:val="0"/>
+          <w:sz w:val="22"/>
+          <w:szCs w:val="22"/>
+        </w:rPr>
+        <w:t xml:space="preserve"> ,</w:t>
+      </w:r>
+      <w:proofErr w:type="gramEnd"/>
+      <w:r>
+        <w:rPr>
+          <w:b w:val="0"/>
+          <w:bCs w:val="0"/>
+          <w:sz w:val="22"/>
+          <w:szCs w:val="22"/>
+        </w:rPr>
+        <w:t xml:space="preserve"> 1 &gt;</w:t>
+      </w:r>
+    </w:p>
+    <w:p>
+      <w:pPr>
+        <w:pStyle w:val="Ttulo1"/>
+        <w:spacing w:before="91"/>
+        <w:ind w:right="367"/>
+        <w:rPr>
+          <w:b w:val="0"/>
+          <w:bCs w:val="0"/>
+          <w:sz w:val="22"/>
+          <w:szCs w:val="22"/>
+        </w:rPr>
+      </w:pPr>
+      <w:r>
+        <w:rPr>
+          <w:b w:val="0"/>
+          <w:bCs w:val="0"/>
+          <w:sz w:val="22"/>
+          <w:szCs w:val="22"/>
+        </w:rPr>
+        <w:t xml:space="preserve">&lt; </w:t>
+      </w:r>
+      <w:proofErr w:type="gramStart"/>
+      <w:r>
+        <w:rPr>
+          <w:b w:val="0"/>
+          <w:bCs w:val="0"/>
+          <w:sz w:val="22"/>
+          <w:szCs w:val="22"/>
+        </w:rPr>
+        <w:t>id  ,</w:t>
+      </w:r>
+      <w:proofErr w:type="gramEnd"/>
+      <w:r>
+        <w:rPr>
+          <w:b w:val="0"/>
+          <w:bCs w:val="0"/>
+          <w:sz w:val="22"/>
+          <w:szCs w:val="22"/>
+        </w:rPr>
+        <w:t xml:space="preserve"> 3 &gt;</w:t>
+      </w:r>
+    </w:p>
+    <w:p>
+      <w:pPr>
+        <w:pStyle w:val="Ttulo1"/>
+        <w:spacing w:before="91"/>
+        <w:ind w:right="367"/>
+        <w:rPr>
+          <w:b w:val="0"/>
+          <w:bCs w:val="0"/>
+          <w:sz w:val="22"/>
+          <w:szCs w:val="22"/>
+        </w:rPr>
+      </w:pPr>
+      <w:r>
+        <w:rPr>
+          <w:b w:val="0"/>
+          <w:bCs w:val="0"/>
+          <w:sz w:val="22"/>
+          <w:szCs w:val="22"/>
+        </w:rPr>
+        <w:t xml:space="preserve">&lt; </w:t>
+      </w:r>
+      <w:proofErr w:type="spellStart"/>
+      <w:proofErr w:type="gramStart"/>
+      <w:r>
+        <w:rPr>
+          <w:b w:val="0"/>
+          <w:bCs w:val="0"/>
+          <w:sz w:val="22"/>
+          <w:szCs w:val="22"/>
+        </w:rPr>
+        <w:t>cerrarParentesis</w:t>
+      </w:r>
+      <w:proofErr w:type="spellEnd"/>
+      <w:r>
+        <w:rPr>
+          <w:b w:val="0"/>
+          <w:bCs w:val="0"/>
+          <w:sz w:val="22"/>
+          <w:szCs w:val="22"/>
+        </w:rPr>
+        <w:t xml:space="preserve"> ,</w:t>
+      </w:r>
+      <w:proofErr w:type="gramEnd"/>
+      <w:r>
+        <w:rPr>
+          <w:b w:val="0"/>
+          <w:bCs w:val="0"/>
+          <w:sz w:val="22"/>
+          <w:szCs w:val="22"/>
+        </w:rPr>
+        <w:t xml:space="preserve">   &gt;</w:t>
+      </w:r>
+    </w:p>
+    <w:p>
+      <w:pPr>
+        <w:pStyle w:val="Ttulo1"/>
+        <w:spacing w:before="91"/>
+        <w:ind w:right="367"/>
+        <w:rPr>
+          <w:b w:val="0"/>
+          <w:bCs w:val="0"/>
+          <w:sz w:val="22"/>
+          <w:szCs w:val="22"/>
+        </w:rPr>
+      </w:pPr>
+      <w:r>
+        <w:rPr>
+          <w:b w:val="0"/>
+          <w:bCs w:val="0"/>
+          <w:sz w:val="22"/>
+          <w:szCs w:val="22"/>
+        </w:rPr>
+        <w:t xml:space="preserve">&lt; </w:t>
+      </w:r>
+      <w:proofErr w:type="spellStart"/>
+      <w:proofErr w:type="gramStart"/>
+      <w:r>
+        <w:rPr>
+          <w:b w:val="0"/>
+          <w:bCs w:val="0"/>
+          <w:sz w:val="22"/>
+          <w:szCs w:val="22"/>
+        </w:rPr>
+        <w:t>abrirCorchete</w:t>
+      </w:r>
+      <w:proofErr w:type="spellEnd"/>
+      <w:r>
+        <w:rPr>
+          <w:b w:val="0"/>
+          <w:bCs w:val="0"/>
+          <w:sz w:val="22"/>
+          <w:szCs w:val="22"/>
+        </w:rPr>
+        <w:t xml:space="preserve"> ,</w:t>
+      </w:r>
+      <w:proofErr w:type="gramEnd"/>
+      <w:r>
+        <w:rPr>
+          <w:b w:val="0"/>
+          <w:bCs w:val="0"/>
+          <w:sz w:val="22"/>
+          <w:szCs w:val="22"/>
+        </w:rPr>
+        <w:t xml:space="preserve">   &gt;</w:t>
+      </w:r>
+    </w:p>
+    <w:p>
+      <w:pPr>
+        <w:pStyle w:val="Ttulo1"/>
+        <w:spacing w:before="91"/>
+        <w:ind w:right="367"/>
+        <w:rPr>
+          <w:b w:val="0"/>
+          <w:bCs w:val="0"/>
+          <w:sz w:val="22"/>
+          <w:szCs w:val="22"/>
+        </w:rPr>
+      </w:pPr>
+      <w:r>
+        <w:rPr>
+          <w:b w:val="0"/>
+          <w:bCs w:val="0"/>
+          <w:sz w:val="22"/>
+          <w:szCs w:val="22"/>
+        </w:rPr>
+        <w:t xml:space="preserve">&lt; </w:t>
+      </w:r>
+      <w:proofErr w:type="gramStart"/>
+      <w:r>
+        <w:rPr>
+          <w:b w:val="0"/>
+          <w:bCs w:val="0"/>
+          <w:sz w:val="22"/>
+          <w:szCs w:val="22"/>
+        </w:rPr>
+        <w:t>id  ,</w:t>
+      </w:r>
+      <w:proofErr w:type="gramEnd"/>
+      <w:r>
+        <w:rPr>
+          <w:b w:val="0"/>
+          <w:bCs w:val="0"/>
+          <w:sz w:val="22"/>
+          <w:szCs w:val="22"/>
+        </w:rPr>
+        <w:t xml:space="preserve"> 3 &gt;</w:t>
+      </w:r>
+    </w:p>
+    <w:p>
+      <w:pPr>
+        <w:pStyle w:val="Ttulo1"/>
+        <w:spacing w:before="91"/>
+        <w:ind w:right="367"/>
+        <w:rPr>
+          <w:b w:val="0"/>
+          <w:bCs w:val="0"/>
+          <w:sz w:val="22"/>
+          <w:szCs w:val="22"/>
+        </w:rPr>
+      </w:pPr>
+      <w:r>
+        <w:rPr>
+          <w:b w:val="0"/>
+          <w:bCs w:val="0"/>
+          <w:sz w:val="22"/>
+          <w:szCs w:val="22"/>
+        </w:rPr>
+        <w:t xml:space="preserve">&lt; </w:t>
+      </w:r>
+      <w:proofErr w:type="spellStart"/>
+      <w:proofErr w:type="gramStart"/>
+      <w:r>
+        <w:rPr>
+          <w:b w:val="0"/>
+          <w:bCs w:val="0"/>
+          <w:sz w:val="22"/>
+          <w:szCs w:val="22"/>
+        </w:rPr>
+        <w:t>asignacion</w:t>
+      </w:r>
+      <w:proofErr w:type="spellEnd"/>
+      <w:r>
+        <w:rPr>
+          <w:b w:val="0"/>
+          <w:bCs w:val="0"/>
+          <w:sz w:val="22"/>
+          <w:szCs w:val="22"/>
+        </w:rPr>
+        <w:t xml:space="preserve"> ,</w:t>
+      </w:r>
+      <w:proofErr w:type="gramEnd"/>
+      <w:r>
+        <w:rPr>
+          <w:b w:val="0"/>
+          <w:bCs w:val="0"/>
+          <w:sz w:val="22"/>
+          <w:szCs w:val="22"/>
+        </w:rPr>
+        <w:t xml:space="preserve">   &gt;</w:t>
+      </w:r>
+    </w:p>
+    <w:p>
+      <w:pPr>
+        <w:pStyle w:val="Ttulo1"/>
+        <w:spacing w:before="91"/>
+        <w:ind w:right="367"/>
+        <w:rPr>
+          <w:b w:val="0"/>
+          <w:bCs w:val="0"/>
+          <w:sz w:val="22"/>
+          <w:szCs w:val="22"/>
+        </w:rPr>
+      </w:pPr>
+      <w:r>
+        <w:rPr>
+          <w:b w:val="0"/>
+          <w:bCs w:val="0"/>
+          <w:sz w:val="22"/>
+          <w:szCs w:val="22"/>
+        </w:rPr>
+        <w:t xml:space="preserve">&lt; </w:t>
+      </w:r>
+      <w:proofErr w:type="gramStart"/>
+      <w:r>
+        <w:rPr>
+          <w:b w:val="0"/>
+          <w:bCs w:val="0"/>
+          <w:sz w:val="22"/>
+          <w:szCs w:val="22"/>
+        </w:rPr>
+        <w:t>false ,</w:t>
+      </w:r>
+      <w:proofErr w:type="gramEnd"/>
+      <w:r>
+        <w:rPr>
+          <w:b w:val="0"/>
+          <w:bCs w:val="0"/>
+          <w:sz w:val="22"/>
+          <w:szCs w:val="22"/>
+        </w:rPr>
+        <w:t xml:space="preserve">  &gt;</w:t>
+      </w:r>
+    </w:p>
+    <w:p>
+      <w:pPr>
+        <w:pStyle w:val="Ttulo1"/>
+        <w:spacing w:before="91"/>
+        <w:ind w:right="367"/>
+        <w:rPr>
+          <w:b w:val="0"/>
+          <w:bCs w:val="0"/>
+          <w:sz w:val="22"/>
+          <w:szCs w:val="22"/>
+        </w:rPr>
+      </w:pPr>
+      <w:r>
+        <w:rPr>
+          <w:b w:val="0"/>
+          <w:bCs w:val="0"/>
+          <w:sz w:val="22"/>
+          <w:szCs w:val="22"/>
+        </w:rPr>
+        <w:t xml:space="preserve">&lt; </w:t>
+      </w:r>
+      <w:proofErr w:type="spellStart"/>
+      <w:proofErr w:type="gramStart"/>
+      <w:r>
+        <w:rPr>
+          <w:b w:val="0"/>
+          <w:bCs w:val="0"/>
+          <w:sz w:val="22"/>
+          <w:szCs w:val="22"/>
         </w:rPr>
         <w:t>ptoComa</w:t>
       </w:r>
@@ -24372,7 +25606,6 @@
           <w:bCs w:val="0"/>
           <w:sz w:val="22"/>
           <w:szCs w:val="22"/>
-          <w:lang w:val="en-US"/>
         </w:rPr>
         <w:t xml:space="preserve"> ,</w:t>
       </w:r>
@@ -24383,7 +25616,6 @@
           <w:bCs w:val="0"/>
           <w:sz w:val="22"/>
           <w:szCs w:val="22"/>
-          <w:lang w:val="en-US"/>
         </w:rPr>
         <w:t xml:space="preserve">   &gt;</w:t>
       </w:r>
@@ -24398,157 +25630,17 @@
           <w:bCs w:val="0"/>
           <w:sz w:val="22"/>
           <w:szCs w:val="22"/>
-          <w:lang w:val="en-US"/>
-        </w:rPr>
-      </w:pPr>
-      <w:r>
-        <w:rPr>
-          <w:b w:val="0"/>
-          <w:bCs w:val="0"/>
-          <w:sz w:val="22"/>
-          <w:szCs w:val="22"/>
-          <w:lang w:val="en-US"/>
+        </w:rPr>
+      </w:pPr>
+      <w:r>
+        <w:rPr>
+          <w:b w:val="0"/>
+          <w:bCs w:val="0"/>
+          <w:sz w:val="22"/>
+          <w:szCs w:val="22"/>
         </w:rPr>
         <w:t xml:space="preserve">&lt; </w:t>
       </w:r>
-      <w:proofErr w:type="gramStart"/>
-      <w:r>
-        <w:rPr>
-          <w:b w:val="0"/>
-          <w:bCs w:val="0"/>
-          <w:sz w:val="22"/>
-          <w:szCs w:val="22"/>
-          <w:lang w:val="en-US"/>
-        </w:rPr>
-        <w:t>let ,</w:t>
-      </w:r>
-      <w:proofErr w:type="gramEnd"/>
-      <w:r>
-        <w:rPr>
-          <w:b w:val="0"/>
-          <w:bCs w:val="0"/>
-          <w:sz w:val="22"/>
-          <w:szCs w:val="22"/>
-          <w:lang w:val="en-US"/>
-        </w:rPr>
-        <w:t xml:space="preserve">  &gt;</w:t>
-      </w:r>
-    </w:p>
-    <w:p>
-      <w:pPr>
-        <w:pStyle w:val="Ttulo1"/>
-        <w:spacing w:before="91"/>
-        <w:ind w:right="367"/>
-        <w:rPr>
-          <w:b w:val="0"/>
-          <w:bCs w:val="0"/>
-          <w:sz w:val="22"/>
-          <w:szCs w:val="22"/>
-          <w:lang w:val="en-US"/>
-        </w:rPr>
-      </w:pPr>
-      <w:r>
-        <w:rPr>
-          <w:b w:val="0"/>
-          <w:bCs w:val="0"/>
-          <w:sz w:val="22"/>
-          <w:szCs w:val="22"/>
-          <w:lang w:val="en-US"/>
-        </w:rPr>
-        <w:t xml:space="preserve">&lt; </w:t>
-      </w:r>
-      <w:proofErr w:type="gramStart"/>
-      <w:r>
-        <w:rPr>
-          <w:b w:val="0"/>
-          <w:bCs w:val="0"/>
-          <w:sz w:val="22"/>
-          <w:szCs w:val="22"/>
-          <w:lang w:val="en-US"/>
-        </w:rPr>
-        <w:t>id  ,</w:t>
-      </w:r>
-      <w:proofErr w:type="gramEnd"/>
-      <w:r>
-        <w:rPr>
-          <w:b w:val="0"/>
-          <w:bCs w:val="0"/>
-          <w:sz w:val="22"/>
-          <w:szCs w:val="22"/>
-          <w:lang w:val="en-US"/>
-        </w:rPr>
-        <w:t xml:space="preserve"> 2 &gt;</w:t>
-      </w:r>
-    </w:p>
-    <w:p>
-      <w:pPr>
-        <w:pStyle w:val="Ttulo1"/>
-        <w:spacing w:before="91"/>
-        <w:ind w:right="367"/>
-        <w:rPr>
-          <w:b w:val="0"/>
-          <w:bCs w:val="0"/>
-          <w:sz w:val="22"/>
-          <w:szCs w:val="22"/>
-          <w:lang w:val="en-US"/>
-        </w:rPr>
-      </w:pPr>
-      <w:r>
-        <w:rPr>
-          <w:b w:val="0"/>
-          <w:bCs w:val="0"/>
-          <w:sz w:val="22"/>
-          <w:szCs w:val="22"/>
-          <w:lang w:val="en-US"/>
-        </w:rPr>
-        <w:t xml:space="preserve">&lt; </w:t>
-      </w:r>
-      <w:proofErr w:type="gramStart"/>
-      <w:r>
-        <w:rPr>
-          <w:b w:val="0"/>
-          <w:bCs w:val="0"/>
-          <w:sz w:val="22"/>
-          <w:szCs w:val="22"/>
-          <w:lang w:val="en-US"/>
-        </w:rPr>
-        <w:t>int ,</w:t>
-      </w:r>
-      <w:proofErr w:type="gramEnd"/>
-      <w:r>
-        <w:rPr>
-          <w:b w:val="0"/>
-          <w:bCs w:val="0"/>
-          <w:sz w:val="22"/>
-          <w:szCs w:val="22"/>
-          <w:lang w:val="en-US"/>
-        </w:rPr>
-        <w:t xml:space="preserve">  &gt;</w:t>
-      </w:r>
-    </w:p>
-    <w:p>
-      <w:pPr>
-        <w:pStyle w:val="Ttulo1"/>
-        <w:spacing w:before="91"/>
-        <w:ind w:right="367"/>
-        <w:rPr>
-          <w:b w:val="0"/>
-          <w:bCs w:val="0"/>
-          <w:sz w:val="22"/>
-          <w:szCs w:val="22"/>
-          <w:lang w:val="en-US"/>
-        </w:rPr>
-      </w:pPr>
-      <w:r>
-        <w:rPr>
-          <w:b w:val="0"/>
-          <w:bCs w:val="0"/>
-          <w:sz w:val="22"/>
-          <w:szCs w:val="22"/>
-          <w:lang w:val="en-US"/>
-        </w:rPr>
-        <w:t xml:space="preserve">&lt; </w:t>
-      </w:r>
       <w:proofErr w:type="spellStart"/>
       <w:proofErr w:type="gramStart"/>
       <w:r>
@@ -24557,9 +25649,8 @@
           <w:bCs w:val="0"/>
           <w:sz w:val="22"/>
           <w:szCs w:val="22"/>
-          <w:lang w:val="en-US"/>
-        </w:rPr>
-        <w:t>asignacion</w:t>
+        </w:rPr>
+        <w:t>cerrarCorchete</w:t>
       </w:r>
       <w:proofErr w:type="spellEnd"/>
       <w:r>
@@ -24568,7 +25659,6 @@
           <w:bCs w:val="0"/>
           <w:sz w:val="22"/>
           <w:szCs w:val="22"/>
-          <w:lang w:val="en-US"/>
         </w:rPr>
         <w:t xml:space="preserve"> ,</w:t>
       </w:r>
@@ -24579,1106 +25669,6 @@
           <w:bCs w:val="0"/>
           <w:sz w:val="22"/>
           <w:szCs w:val="22"/>
-          <w:lang w:val="en-US"/>
-        </w:rPr>
-        <w:t xml:space="preserve">   &gt;</w:t>
-      </w:r>
-    </w:p>
-    <w:p>
-      <w:pPr>
-        <w:pStyle w:val="Ttulo1"/>
-        <w:spacing w:before="91"/>
-        <w:ind w:right="367"/>
-        <w:rPr>
-          <w:b w:val="0"/>
-          <w:bCs w:val="0"/>
-          <w:sz w:val="22"/>
-          <w:szCs w:val="22"/>
-          <w:lang w:val="en-US"/>
-        </w:rPr>
-      </w:pPr>
-      <w:r>
-        <w:rPr>
-          <w:b w:val="0"/>
-          <w:bCs w:val="0"/>
-          <w:sz w:val="22"/>
-          <w:szCs w:val="22"/>
-          <w:lang w:val="en-US"/>
-        </w:rPr>
-        <w:t xml:space="preserve">&lt; </w:t>
-      </w:r>
-      <w:proofErr w:type="gramStart"/>
-      <w:r>
-        <w:rPr>
-          <w:b w:val="0"/>
-          <w:bCs w:val="0"/>
-          <w:sz w:val="22"/>
-          <w:szCs w:val="22"/>
-          <w:lang w:val="en-US"/>
-        </w:rPr>
-        <w:t>id  ,</w:t>
-      </w:r>
-      <w:proofErr w:type="gramEnd"/>
-      <w:r>
-        <w:rPr>
-          <w:b w:val="0"/>
-          <w:bCs w:val="0"/>
-          <w:sz w:val="22"/>
-          <w:szCs w:val="22"/>
-          <w:lang w:val="en-US"/>
-        </w:rPr>
-        <w:t xml:space="preserve"> 1 &gt;</w:t>
-      </w:r>
-    </w:p>
-    <w:p>
-      <w:pPr>
-        <w:pStyle w:val="Ttulo1"/>
-        <w:spacing w:before="91"/>
-        <w:ind w:right="367"/>
-        <w:rPr>
-          <w:b w:val="0"/>
-          <w:bCs w:val="0"/>
-          <w:sz w:val="22"/>
-          <w:szCs w:val="22"/>
-          <w:lang w:val="en-US"/>
-        </w:rPr>
-      </w:pPr>
-      <w:r>
-        <w:rPr>
-          <w:b w:val="0"/>
-          <w:bCs w:val="0"/>
-          <w:sz w:val="22"/>
-          <w:szCs w:val="22"/>
-          <w:lang w:val="en-US"/>
-        </w:rPr>
-        <w:t xml:space="preserve">&lt; </w:t>
-      </w:r>
-      <w:proofErr w:type="spellStart"/>
-      <w:proofErr w:type="gramStart"/>
-      <w:r>
-        <w:rPr>
-          <w:b w:val="0"/>
-          <w:bCs w:val="0"/>
-          <w:sz w:val="22"/>
-          <w:szCs w:val="22"/>
-          <w:lang w:val="en-US"/>
-        </w:rPr>
-        <w:t>ptoComa</w:t>
-      </w:r>
-      <w:proofErr w:type="spellEnd"/>
-      <w:r>
-        <w:rPr>
-          <w:b w:val="0"/>
-          <w:bCs w:val="0"/>
-          <w:sz w:val="22"/>
-          <w:szCs w:val="22"/>
-          <w:lang w:val="en-US"/>
-        </w:rPr>
-        <w:t xml:space="preserve"> ,</w:t>
-      </w:r>
-      <w:proofErr w:type="gramEnd"/>
-      <w:r>
-        <w:rPr>
-          <w:b w:val="0"/>
-          <w:bCs w:val="0"/>
-          <w:sz w:val="22"/>
-          <w:szCs w:val="22"/>
-          <w:lang w:val="en-US"/>
-        </w:rPr>
-        <w:t xml:space="preserve">   &gt;</w:t>
-      </w:r>
-    </w:p>
-    <w:p>
-      <w:pPr>
-        <w:pStyle w:val="Ttulo1"/>
-        <w:spacing w:before="91"/>
-        <w:ind w:right="367"/>
-        <w:rPr>
-          <w:b w:val="0"/>
-          <w:bCs w:val="0"/>
-          <w:sz w:val="22"/>
-          <w:szCs w:val="22"/>
-          <w:lang w:val="en-US"/>
-        </w:rPr>
-      </w:pPr>
-      <w:r>
-        <w:rPr>
-          <w:b w:val="0"/>
-          <w:bCs w:val="0"/>
-          <w:sz w:val="22"/>
-          <w:szCs w:val="22"/>
-          <w:lang w:val="en-US"/>
-        </w:rPr>
-        <w:t xml:space="preserve">&lt; </w:t>
-      </w:r>
-      <w:proofErr w:type="gramStart"/>
-      <w:r>
-        <w:rPr>
-          <w:b w:val="0"/>
-          <w:bCs w:val="0"/>
-          <w:sz w:val="22"/>
-          <w:szCs w:val="22"/>
-          <w:lang w:val="en-US"/>
-        </w:rPr>
-        <w:t>let ,</w:t>
-      </w:r>
-      <w:proofErr w:type="gramEnd"/>
-      <w:r>
-        <w:rPr>
-          <w:b w:val="0"/>
-          <w:bCs w:val="0"/>
-          <w:sz w:val="22"/>
-          <w:szCs w:val="22"/>
-          <w:lang w:val="en-US"/>
-        </w:rPr>
-        <w:t xml:space="preserve">  &gt;</w:t>
-      </w:r>
-    </w:p>
-    <w:p>
-      <w:pPr>
-        <w:pStyle w:val="Ttulo1"/>
-        <w:spacing w:before="91"/>
-        <w:ind w:right="367"/>
-        <w:rPr>
-          <w:b w:val="0"/>
-          <w:bCs w:val="0"/>
-          <w:sz w:val="22"/>
-          <w:szCs w:val="22"/>
-          <w:lang w:val="en-US"/>
-        </w:rPr>
-      </w:pPr>
-      <w:r>
-        <w:rPr>
-          <w:b w:val="0"/>
-          <w:bCs w:val="0"/>
-          <w:sz w:val="22"/>
-          <w:szCs w:val="22"/>
-          <w:lang w:val="en-US"/>
-        </w:rPr>
-        <w:t xml:space="preserve">&lt; </w:t>
-      </w:r>
-      <w:proofErr w:type="gramStart"/>
-      <w:r>
-        <w:rPr>
-          <w:b w:val="0"/>
-          <w:bCs w:val="0"/>
-          <w:sz w:val="22"/>
-          <w:szCs w:val="22"/>
-          <w:lang w:val="en-US"/>
-        </w:rPr>
-        <w:t>id  ,</w:t>
-      </w:r>
-      <w:proofErr w:type="gramEnd"/>
-      <w:r>
-        <w:rPr>
-          <w:b w:val="0"/>
-          <w:bCs w:val="0"/>
-          <w:sz w:val="22"/>
-          <w:szCs w:val="22"/>
-          <w:lang w:val="en-US"/>
-        </w:rPr>
-        <w:t xml:space="preserve"> 3 &gt;</w:t>
-      </w:r>
-    </w:p>
-    <w:p>
-      <w:pPr>
-        <w:pStyle w:val="Ttulo1"/>
-        <w:spacing w:before="91"/>
-        <w:ind w:right="367"/>
-        <w:rPr>
-          <w:b w:val="0"/>
-          <w:bCs w:val="0"/>
-          <w:sz w:val="22"/>
-          <w:szCs w:val="22"/>
-          <w:lang w:val="en-US"/>
-        </w:rPr>
-      </w:pPr>
-      <w:r>
-        <w:rPr>
-          <w:b w:val="0"/>
-          <w:bCs w:val="0"/>
-          <w:sz w:val="22"/>
-          <w:szCs w:val="22"/>
-          <w:lang w:val="en-US"/>
-        </w:rPr>
-        <w:t xml:space="preserve">&lt; </w:t>
-      </w:r>
-      <w:proofErr w:type="spellStart"/>
-      <w:proofErr w:type="gramStart"/>
-      <w:r>
-        <w:rPr>
-          <w:b w:val="0"/>
-          <w:bCs w:val="0"/>
-          <w:sz w:val="22"/>
-          <w:szCs w:val="22"/>
-          <w:lang w:val="en-US"/>
-        </w:rPr>
-        <w:t>boolean</w:t>
-      </w:r>
-      <w:proofErr w:type="spellEnd"/>
-      <w:r>
-        <w:rPr>
-          <w:b w:val="0"/>
-          <w:bCs w:val="0"/>
-          <w:sz w:val="22"/>
-          <w:szCs w:val="22"/>
-          <w:lang w:val="en-US"/>
-        </w:rPr>
-        <w:t xml:space="preserve"> ,</w:t>
-      </w:r>
-      <w:proofErr w:type="gramEnd"/>
-      <w:r>
-        <w:rPr>
-          <w:b w:val="0"/>
-          <w:bCs w:val="0"/>
-          <w:sz w:val="22"/>
-          <w:szCs w:val="22"/>
-          <w:lang w:val="en-US"/>
-        </w:rPr>
-        <w:t xml:space="preserve">  &gt;</w:t>
-      </w:r>
-    </w:p>
-    <w:p>
-      <w:pPr>
-        <w:pStyle w:val="Ttulo1"/>
-        <w:spacing w:before="91"/>
-        <w:ind w:right="367"/>
-        <w:rPr>
-          <w:b w:val="0"/>
-          <w:bCs w:val="0"/>
-          <w:sz w:val="22"/>
-          <w:szCs w:val="22"/>
-          <w:lang w:val="es-CU"/>
-        </w:rPr>
-      </w:pPr>
-      <w:r>
-        <w:rPr>
-          <w:b w:val="0"/>
-          <w:bCs w:val="0"/>
-          <w:sz w:val="22"/>
-          <w:szCs w:val="22"/>
-          <w:lang w:val="es-CU"/>
-        </w:rPr>
-        <w:t xml:space="preserve">&lt; </w:t>
-      </w:r>
-      <w:proofErr w:type="spellStart"/>
-      <w:proofErr w:type="gramStart"/>
-      <w:r>
-        <w:rPr>
-          <w:b w:val="0"/>
-          <w:bCs w:val="0"/>
-          <w:sz w:val="22"/>
-          <w:szCs w:val="22"/>
-          <w:lang w:val="es-CU"/>
-        </w:rPr>
-        <w:t>asignacion</w:t>
-      </w:r>
-      <w:proofErr w:type="spellEnd"/>
-      <w:r>
-        <w:rPr>
-          <w:b w:val="0"/>
-          <w:bCs w:val="0"/>
-          <w:sz w:val="22"/>
-          <w:szCs w:val="22"/>
-          <w:lang w:val="es-CU"/>
-        </w:rPr>
-        <w:t xml:space="preserve"> ,</w:t>
-      </w:r>
-      <w:proofErr w:type="gramEnd"/>
-      <w:r>
-        <w:rPr>
-          <w:b w:val="0"/>
-          <w:bCs w:val="0"/>
-          <w:sz w:val="22"/>
-          <w:szCs w:val="22"/>
-          <w:lang w:val="es-CU"/>
-        </w:rPr>
-        <w:t xml:space="preserve">   &gt;</w:t>
-      </w:r>
-    </w:p>
-    <w:p>
-      <w:pPr>
-        <w:pStyle w:val="Ttulo1"/>
-        <w:spacing w:before="91"/>
-        <w:ind w:right="367"/>
-        <w:rPr>
-          <w:b w:val="0"/>
-          <w:bCs w:val="0"/>
-          <w:sz w:val="22"/>
-          <w:szCs w:val="22"/>
-        </w:rPr>
-      </w:pPr>
-      <w:r>
-        <w:rPr>
-          <w:b w:val="0"/>
-          <w:bCs w:val="0"/>
-          <w:sz w:val="22"/>
-          <w:szCs w:val="22"/>
-        </w:rPr>
-        <w:t xml:space="preserve">&lt; </w:t>
-      </w:r>
-      <w:proofErr w:type="gramStart"/>
-      <w:r>
-        <w:rPr>
-          <w:b w:val="0"/>
-          <w:bCs w:val="0"/>
-          <w:sz w:val="22"/>
-          <w:szCs w:val="22"/>
-        </w:rPr>
-        <w:t>true ,</w:t>
-      </w:r>
-      <w:proofErr w:type="gramEnd"/>
-      <w:r>
-        <w:rPr>
-          <w:b w:val="0"/>
-          <w:bCs w:val="0"/>
-          <w:sz w:val="22"/>
-          <w:szCs w:val="22"/>
-        </w:rPr>
-        <w:t xml:space="preserve">  &gt;</w:t>
-      </w:r>
-    </w:p>
-    <w:p>
-      <w:pPr>
-        <w:pStyle w:val="Ttulo1"/>
-        <w:spacing w:before="91"/>
-        <w:ind w:right="367"/>
-        <w:rPr>
-          <w:b w:val="0"/>
-          <w:bCs w:val="0"/>
-          <w:sz w:val="22"/>
-          <w:szCs w:val="22"/>
-        </w:rPr>
-      </w:pPr>
-      <w:r>
-        <w:rPr>
-          <w:b w:val="0"/>
-          <w:bCs w:val="0"/>
-          <w:sz w:val="22"/>
-          <w:szCs w:val="22"/>
-        </w:rPr>
-        <w:t xml:space="preserve">&lt; </w:t>
-      </w:r>
-      <w:proofErr w:type="spellStart"/>
-      <w:proofErr w:type="gramStart"/>
-      <w:r>
-        <w:rPr>
-          <w:b w:val="0"/>
-          <w:bCs w:val="0"/>
-          <w:sz w:val="22"/>
-          <w:szCs w:val="22"/>
-        </w:rPr>
-        <w:t>ptoComa</w:t>
-      </w:r>
-      <w:proofErr w:type="spellEnd"/>
-      <w:r>
-        <w:rPr>
-          <w:b w:val="0"/>
-          <w:bCs w:val="0"/>
-          <w:sz w:val="22"/>
-          <w:szCs w:val="22"/>
-        </w:rPr>
-        <w:t xml:space="preserve"> ,</w:t>
-      </w:r>
-      <w:proofErr w:type="gramEnd"/>
-      <w:r>
-        <w:rPr>
-          <w:b w:val="0"/>
-          <w:bCs w:val="0"/>
-          <w:sz w:val="22"/>
-          <w:szCs w:val="22"/>
-        </w:rPr>
-        <w:t xml:space="preserve">   &gt;</w:t>
-      </w:r>
-    </w:p>
-    <w:p>
-      <w:pPr>
-        <w:pStyle w:val="Ttulo1"/>
-        <w:spacing w:before="91"/>
-        <w:ind w:right="367"/>
-        <w:rPr>
-          <w:b w:val="0"/>
-          <w:bCs w:val="0"/>
-          <w:sz w:val="22"/>
-          <w:szCs w:val="22"/>
-        </w:rPr>
-      </w:pPr>
-      <w:r>
-        <w:rPr>
-          <w:b w:val="0"/>
-          <w:bCs w:val="0"/>
-          <w:sz w:val="22"/>
-          <w:szCs w:val="22"/>
-        </w:rPr>
-        <w:t xml:space="preserve">&lt; </w:t>
-      </w:r>
-      <w:proofErr w:type="spellStart"/>
-      <w:proofErr w:type="gramStart"/>
-      <w:r>
-        <w:rPr>
-          <w:b w:val="0"/>
-          <w:bCs w:val="0"/>
-          <w:sz w:val="22"/>
-          <w:szCs w:val="22"/>
-        </w:rPr>
-        <w:t>if</w:t>
-      </w:r>
-      <w:proofErr w:type="spellEnd"/>
-      <w:r>
-        <w:rPr>
-          <w:b w:val="0"/>
-          <w:bCs w:val="0"/>
-          <w:sz w:val="22"/>
-          <w:szCs w:val="22"/>
-        </w:rPr>
-        <w:t xml:space="preserve"> ,</w:t>
-      </w:r>
-      <w:proofErr w:type="gramEnd"/>
-      <w:r>
-        <w:rPr>
-          <w:b w:val="0"/>
-          <w:bCs w:val="0"/>
-          <w:sz w:val="22"/>
-          <w:szCs w:val="22"/>
-        </w:rPr>
-        <w:t xml:space="preserve">  &gt;</w:t>
-      </w:r>
-    </w:p>
-    <w:p>
-      <w:pPr>
-        <w:pStyle w:val="Ttulo1"/>
-        <w:spacing w:before="91"/>
-        <w:ind w:right="367"/>
-        <w:rPr>
-          <w:b w:val="0"/>
-          <w:bCs w:val="0"/>
-          <w:sz w:val="22"/>
-          <w:szCs w:val="22"/>
-        </w:rPr>
-      </w:pPr>
-      <w:r>
-        <w:rPr>
-          <w:b w:val="0"/>
-          <w:bCs w:val="0"/>
-          <w:sz w:val="22"/>
-          <w:szCs w:val="22"/>
-        </w:rPr>
-        <w:t xml:space="preserve">&lt; </w:t>
-      </w:r>
-      <w:proofErr w:type="spellStart"/>
-      <w:proofErr w:type="gramStart"/>
-      <w:r>
-        <w:rPr>
-          <w:b w:val="0"/>
-          <w:bCs w:val="0"/>
-          <w:sz w:val="22"/>
-          <w:szCs w:val="22"/>
-        </w:rPr>
-        <w:t>abrirParentesis</w:t>
-      </w:r>
-      <w:proofErr w:type="spellEnd"/>
-      <w:r>
-        <w:rPr>
-          <w:b w:val="0"/>
-          <w:bCs w:val="0"/>
-          <w:sz w:val="22"/>
-          <w:szCs w:val="22"/>
-        </w:rPr>
-        <w:t xml:space="preserve"> ,</w:t>
-      </w:r>
-      <w:proofErr w:type="gramEnd"/>
-      <w:r>
-        <w:rPr>
-          <w:b w:val="0"/>
-          <w:bCs w:val="0"/>
-          <w:sz w:val="22"/>
-          <w:szCs w:val="22"/>
-        </w:rPr>
-        <w:t xml:space="preserve">   &gt;</w:t>
-      </w:r>
-    </w:p>
-    <w:p>
-      <w:pPr>
-        <w:pStyle w:val="Ttulo1"/>
-        <w:spacing w:before="91"/>
-        <w:ind w:right="367"/>
-        <w:rPr>
-          <w:b w:val="0"/>
-          <w:bCs w:val="0"/>
-          <w:sz w:val="22"/>
-          <w:szCs w:val="22"/>
-        </w:rPr>
-      </w:pPr>
-      <w:r>
-        <w:rPr>
-          <w:b w:val="0"/>
-          <w:bCs w:val="0"/>
-          <w:sz w:val="22"/>
-          <w:szCs w:val="22"/>
-        </w:rPr>
-        <w:t xml:space="preserve">&lt; </w:t>
-      </w:r>
-      <w:proofErr w:type="gramStart"/>
-      <w:r>
-        <w:rPr>
-          <w:b w:val="0"/>
-          <w:bCs w:val="0"/>
-          <w:sz w:val="22"/>
-          <w:szCs w:val="22"/>
-        </w:rPr>
-        <w:t>id  ,</w:t>
-      </w:r>
-      <w:proofErr w:type="gramEnd"/>
-      <w:r>
-        <w:rPr>
-          <w:b w:val="0"/>
-          <w:bCs w:val="0"/>
-          <w:sz w:val="22"/>
-          <w:szCs w:val="22"/>
-        </w:rPr>
-        <w:t xml:space="preserve"> 2 &gt;</w:t>
-      </w:r>
-    </w:p>
-    <w:p>
-      <w:pPr>
-        <w:pStyle w:val="Ttulo1"/>
-        <w:spacing w:before="91"/>
-        <w:ind w:right="367"/>
-        <w:rPr>
-          <w:b w:val="0"/>
-          <w:bCs w:val="0"/>
-          <w:sz w:val="22"/>
-          <w:szCs w:val="22"/>
-        </w:rPr>
-      </w:pPr>
-      <w:r>
-        <w:rPr>
-          <w:b w:val="0"/>
-          <w:bCs w:val="0"/>
-          <w:sz w:val="22"/>
-          <w:szCs w:val="22"/>
-        </w:rPr>
-        <w:t xml:space="preserve">&lt; </w:t>
-      </w:r>
-      <w:proofErr w:type="spellStart"/>
-      <w:proofErr w:type="gramStart"/>
-      <w:r>
-        <w:rPr>
-          <w:b w:val="0"/>
-          <w:bCs w:val="0"/>
-          <w:sz w:val="22"/>
-          <w:szCs w:val="22"/>
-        </w:rPr>
-        <w:t>opRelacional</w:t>
-      </w:r>
-      <w:proofErr w:type="spellEnd"/>
-      <w:r>
-        <w:rPr>
-          <w:b w:val="0"/>
-          <w:bCs w:val="0"/>
-          <w:sz w:val="22"/>
-          <w:szCs w:val="22"/>
-        </w:rPr>
-        <w:t xml:space="preserve"> ,</w:t>
-      </w:r>
-      <w:proofErr w:type="gramEnd"/>
-      <w:r>
-        <w:rPr>
-          <w:b w:val="0"/>
-          <w:bCs w:val="0"/>
-          <w:sz w:val="22"/>
-          <w:szCs w:val="22"/>
-        </w:rPr>
-        <w:t xml:space="preserve"> 1 &gt;</w:t>
-      </w:r>
-    </w:p>
-    <w:p>
-      <w:pPr>
-        <w:pStyle w:val="Ttulo1"/>
-        <w:spacing w:before="91"/>
-        <w:ind w:right="367"/>
-        <w:rPr>
-          <w:b w:val="0"/>
-          <w:bCs w:val="0"/>
-          <w:sz w:val="22"/>
-          <w:szCs w:val="22"/>
-        </w:rPr>
-      </w:pPr>
-      <w:r>
-        <w:rPr>
-          <w:b w:val="0"/>
-          <w:bCs w:val="0"/>
-          <w:sz w:val="22"/>
-          <w:szCs w:val="22"/>
-        </w:rPr>
-        <w:t xml:space="preserve">&lt; </w:t>
-      </w:r>
-      <w:proofErr w:type="gramStart"/>
-      <w:r>
-        <w:rPr>
-          <w:b w:val="0"/>
-          <w:bCs w:val="0"/>
-          <w:sz w:val="22"/>
-          <w:szCs w:val="22"/>
-        </w:rPr>
-        <w:t>id  ,</w:t>
-      </w:r>
-      <w:proofErr w:type="gramEnd"/>
-      <w:r>
-        <w:rPr>
-          <w:b w:val="0"/>
-          <w:bCs w:val="0"/>
-          <w:sz w:val="22"/>
-          <w:szCs w:val="22"/>
-        </w:rPr>
-        <w:t xml:space="preserve"> 1 &gt;</w:t>
-      </w:r>
-    </w:p>
-    <w:p>
-      <w:pPr>
-        <w:pStyle w:val="Ttulo1"/>
-        <w:spacing w:before="91"/>
-        <w:ind w:right="367"/>
-        <w:rPr>
-          <w:b w:val="0"/>
-          <w:bCs w:val="0"/>
-          <w:sz w:val="22"/>
-          <w:szCs w:val="22"/>
-        </w:rPr>
-      </w:pPr>
-      <w:r>
-        <w:rPr>
-          <w:b w:val="0"/>
-          <w:bCs w:val="0"/>
-          <w:sz w:val="22"/>
-          <w:szCs w:val="22"/>
-        </w:rPr>
-        <w:t xml:space="preserve">&lt; </w:t>
-      </w:r>
-      <w:proofErr w:type="spellStart"/>
-      <w:proofErr w:type="gramStart"/>
-      <w:r>
-        <w:rPr>
-          <w:b w:val="0"/>
-          <w:bCs w:val="0"/>
-          <w:sz w:val="22"/>
-          <w:szCs w:val="22"/>
-        </w:rPr>
-        <w:t>opLogico</w:t>
-      </w:r>
-      <w:proofErr w:type="spellEnd"/>
-      <w:r>
-        <w:rPr>
-          <w:b w:val="0"/>
-          <w:bCs w:val="0"/>
-          <w:sz w:val="22"/>
-          <w:szCs w:val="22"/>
-        </w:rPr>
-        <w:t xml:space="preserve"> ,</w:t>
-      </w:r>
-      <w:proofErr w:type="gramEnd"/>
-      <w:r>
-        <w:rPr>
-          <w:b w:val="0"/>
-          <w:bCs w:val="0"/>
-          <w:sz w:val="22"/>
-          <w:szCs w:val="22"/>
-        </w:rPr>
-        <w:t xml:space="preserve"> 1 &gt;</w:t>
-      </w:r>
-    </w:p>
-    <w:p>
-      <w:pPr>
-        <w:pStyle w:val="Ttulo1"/>
-        <w:spacing w:before="91"/>
-        <w:ind w:right="367"/>
-        <w:rPr>
-          <w:b w:val="0"/>
-          <w:bCs w:val="0"/>
-          <w:sz w:val="22"/>
-          <w:szCs w:val="22"/>
-        </w:rPr>
-      </w:pPr>
-      <w:r>
-        <w:rPr>
-          <w:b w:val="0"/>
-          <w:bCs w:val="0"/>
-          <w:sz w:val="22"/>
-          <w:szCs w:val="22"/>
-        </w:rPr>
-        <w:t xml:space="preserve">&lt; </w:t>
-      </w:r>
-      <w:proofErr w:type="gramStart"/>
-      <w:r>
-        <w:rPr>
-          <w:b w:val="0"/>
-          <w:bCs w:val="0"/>
-          <w:sz w:val="22"/>
-          <w:szCs w:val="22"/>
-        </w:rPr>
-        <w:t>id  ,</w:t>
-      </w:r>
-      <w:proofErr w:type="gramEnd"/>
-      <w:r>
-        <w:rPr>
-          <w:b w:val="0"/>
-          <w:bCs w:val="0"/>
-          <w:sz w:val="22"/>
-          <w:szCs w:val="22"/>
-        </w:rPr>
-        <w:t xml:space="preserve"> 3 &gt;</w:t>
-      </w:r>
-    </w:p>
-    <w:p>
-      <w:pPr>
-        <w:pStyle w:val="Ttulo1"/>
-        <w:spacing w:before="91"/>
-        <w:ind w:right="367"/>
-        <w:rPr>
-          <w:b w:val="0"/>
-          <w:bCs w:val="0"/>
-          <w:sz w:val="22"/>
-          <w:szCs w:val="22"/>
-        </w:rPr>
-      </w:pPr>
-      <w:r>
-        <w:rPr>
-          <w:b w:val="0"/>
-          <w:bCs w:val="0"/>
-          <w:sz w:val="22"/>
-          <w:szCs w:val="22"/>
-        </w:rPr>
-        <w:t xml:space="preserve">&lt; </w:t>
-      </w:r>
-      <w:proofErr w:type="spellStart"/>
-      <w:proofErr w:type="gramStart"/>
-      <w:r>
-        <w:rPr>
-          <w:b w:val="0"/>
-          <w:bCs w:val="0"/>
-          <w:sz w:val="22"/>
-          <w:szCs w:val="22"/>
-        </w:rPr>
-        <w:t>cerrarParentesis</w:t>
-      </w:r>
-      <w:proofErr w:type="spellEnd"/>
-      <w:r>
-        <w:rPr>
-          <w:b w:val="0"/>
-          <w:bCs w:val="0"/>
-          <w:sz w:val="22"/>
-          <w:szCs w:val="22"/>
-        </w:rPr>
-        <w:t xml:space="preserve"> ,</w:t>
-      </w:r>
-      <w:proofErr w:type="gramEnd"/>
-      <w:r>
-        <w:rPr>
-          <w:b w:val="0"/>
-          <w:bCs w:val="0"/>
-          <w:sz w:val="22"/>
-          <w:szCs w:val="22"/>
-        </w:rPr>
-        <w:t xml:space="preserve">   &gt;</w:t>
-      </w:r>
-    </w:p>
-    <w:p>
-      <w:pPr>
-        <w:pStyle w:val="Ttulo1"/>
-        <w:spacing w:before="91"/>
-        <w:ind w:right="367"/>
-        <w:rPr>
-          <w:b w:val="0"/>
-          <w:bCs w:val="0"/>
-          <w:sz w:val="22"/>
-          <w:szCs w:val="22"/>
-        </w:rPr>
-      </w:pPr>
-      <w:r>
-        <w:rPr>
-          <w:b w:val="0"/>
-          <w:bCs w:val="0"/>
-          <w:sz w:val="22"/>
-          <w:szCs w:val="22"/>
-        </w:rPr>
-        <w:t xml:space="preserve">&lt; </w:t>
-      </w:r>
-      <w:proofErr w:type="spellStart"/>
-      <w:proofErr w:type="gramStart"/>
-      <w:r>
-        <w:rPr>
-          <w:b w:val="0"/>
-          <w:bCs w:val="0"/>
-          <w:sz w:val="22"/>
-          <w:szCs w:val="22"/>
-        </w:rPr>
-        <w:t>abrirCorchete</w:t>
-      </w:r>
-      <w:proofErr w:type="spellEnd"/>
-      <w:r>
-        <w:rPr>
-          <w:b w:val="0"/>
-          <w:bCs w:val="0"/>
-          <w:sz w:val="22"/>
-          <w:szCs w:val="22"/>
-        </w:rPr>
-        <w:t xml:space="preserve"> ,</w:t>
-      </w:r>
-      <w:proofErr w:type="gramEnd"/>
-      <w:r>
-        <w:rPr>
-          <w:b w:val="0"/>
-          <w:bCs w:val="0"/>
-          <w:sz w:val="22"/>
-          <w:szCs w:val="22"/>
-        </w:rPr>
-        <w:t xml:space="preserve">   &gt;</w:t>
-      </w:r>
-    </w:p>
-    <w:p>
-      <w:pPr>
-        <w:pStyle w:val="Ttulo1"/>
-        <w:spacing w:before="91"/>
-        <w:ind w:right="367"/>
-        <w:rPr>
-          <w:b w:val="0"/>
-          <w:bCs w:val="0"/>
-          <w:sz w:val="22"/>
-          <w:szCs w:val="22"/>
-        </w:rPr>
-      </w:pPr>
-      <w:r>
-        <w:rPr>
-          <w:b w:val="0"/>
-          <w:bCs w:val="0"/>
-          <w:sz w:val="22"/>
-          <w:szCs w:val="22"/>
-        </w:rPr>
-        <w:t xml:space="preserve">&lt; </w:t>
-      </w:r>
-      <w:proofErr w:type="gramStart"/>
-      <w:r>
-        <w:rPr>
-          <w:b w:val="0"/>
-          <w:bCs w:val="0"/>
-          <w:sz w:val="22"/>
-          <w:szCs w:val="22"/>
-        </w:rPr>
-        <w:t>id  ,</w:t>
-      </w:r>
-      <w:proofErr w:type="gramEnd"/>
-      <w:r>
-        <w:rPr>
-          <w:b w:val="0"/>
-          <w:bCs w:val="0"/>
-          <w:sz w:val="22"/>
-          <w:szCs w:val="22"/>
-        </w:rPr>
-        <w:t xml:space="preserve"> 3 &gt;</w:t>
-      </w:r>
-    </w:p>
-    <w:p>
-      <w:pPr>
-        <w:pStyle w:val="Ttulo1"/>
-        <w:spacing w:before="91"/>
-        <w:ind w:right="367"/>
-        <w:rPr>
-          <w:b w:val="0"/>
-          <w:bCs w:val="0"/>
-          <w:sz w:val="22"/>
-          <w:szCs w:val="22"/>
-        </w:rPr>
-      </w:pPr>
-      <w:r>
-        <w:rPr>
-          <w:b w:val="0"/>
-          <w:bCs w:val="0"/>
-          <w:sz w:val="22"/>
-          <w:szCs w:val="22"/>
-        </w:rPr>
-        <w:t xml:space="preserve">&lt; </w:t>
-      </w:r>
-      <w:proofErr w:type="spellStart"/>
-      <w:proofErr w:type="gramStart"/>
-      <w:r>
-        <w:rPr>
-          <w:b w:val="0"/>
-          <w:bCs w:val="0"/>
-          <w:sz w:val="22"/>
-          <w:szCs w:val="22"/>
-        </w:rPr>
-        <w:t>asignacion</w:t>
-      </w:r>
-      <w:proofErr w:type="spellEnd"/>
-      <w:r>
-        <w:rPr>
-          <w:b w:val="0"/>
-          <w:bCs w:val="0"/>
-          <w:sz w:val="22"/>
-          <w:szCs w:val="22"/>
-        </w:rPr>
-        <w:t xml:space="preserve"> ,</w:t>
-      </w:r>
-      <w:proofErr w:type="gramEnd"/>
-      <w:r>
-        <w:rPr>
-          <w:b w:val="0"/>
-          <w:bCs w:val="0"/>
-          <w:sz w:val="22"/>
-          <w:szCs w:val="22"/>
-        </w:rPr>
-        <w:t xml:space="preserve">   &gt;</w:t>
-      </w:r>
-    </w:p>
-    <w:p>
-      <w:pPr>
-        <w:pStyle w:val="Ttulo1"/>
-        <w:spacing w:before="91"/>
-        <w:ind w:right="367"/>
-        <w:rPr>
-          <w:b w:val="0"/>
-          <w:bCs w:val="0"/>
-          <w:sz w:val="22"/>
-          <w:szCs w:val="22"/>
-        </w:rPr>
-      </w:pPr>
-      <w:r>
-        <w:rPr>
-          <w:b w:val="0"/>
-          <w:bCs w:val="0"/>
-          <w:sz w:val="22"/>
-          <w:szCs w:val="22"/>
-        </w:rPr>
-        <w:t xml:space="preserve">&lt; </w:t>
-      </w:r>
-      <w:proofErr w:type="gramStart"/>
-      <w:r>
-        <w:rPr>
-          <w:b w:val="0"/>
-          <w:bCs w:val="0"/>
-          <w:sz w:val="22"/>
-          <w:szCs w:val="22"/>
-        </w:rPr>
-        <w:t>false ,</w:t>
-      </w:r>
-      <w:proofErr w:type="gramEnd"/>
-      <w:r>
-        <w:rPr>
-          <w:b w:val="0"/>
-          <w:bCs w:val="0"/>
-          <w:sz w:val="22"/>
-          <w:szCs w:val="22"/>
-        </w:rPr>
-        <w:t xml:space="preserve">  &gt;</w:t>
-      </w:r>
-    </w:p>
-    <w:p>
-      <w:pPr>
-        <w:pStyle w:val="Ttulo1"/>
-        <w:spacing w:before="91"/>
-        <w:ind w:right="367"/>
-        <w:rPr>
-          <w:b w:val="0"/>
-          <w:bCs w:val="0"/>
-          <w:sz w:val="22"/>
-          <w:szCs w:val="22"/>
-        </w:rPr>
-      </w:pPr>
-      <w:r>
-        <w:rPr>
-          <w:b w:val="0"/>
-          <w:bCs w:val="0"/>
-          <w:sz w:val="22"/>
-          <w:szCs w:val="22"/>
-        </w:rPr>
-        <w:t xml:space="preserve">&lt; </w:t>
-      </w:r>
-      <w:proofErr w:type="spellStart"/>
-      <w:proofErr w:type="gramStart"/>
-      <w:r>
-        <w:rPr>
-          <w:b w:val="0"/>
-          <w:bCs w:val="0"/>
-          <w:sz w:val="22"/>
-          <w:szCs w:val="22"/>
-        </w:rPr>
-        <w:t>ptoComa</w:t>
-      </w:r>
-      <w:proofErr w:type="spellEnd"/>
-      <w:r>
-        <w:rPr>
-          <w:b w:val="0"/>
-          <w:bCs w:val="0"/>
-          <w:sz w:val="22"/>
-          <w:szCs w:val="22"/>
-        </w:rPr>
-        <w:t xml:space="preserve"> ,</w:t>
-      </w:r>
-      <w:proofErr w:type="gramEnd"/>
-      <w:r>
-        <w:rPr>
-          <w:b w:val="0"/>
-          <w:bCs w:val="0"/>
-          <w:sz w:val="22"/>
-          <w:szCs w:val="22"/>
-        </w:rPr>
-        <w:t xml:space="preserve">   &gt;</w:t>
-      </w:r>
-    </w:p>
-    <w:p>
-      <w:pPr>
-        <w:pStyle w:val="Ttulo1"/>
-        <w:spacing w:before="91"/>
-        <w:ind w:right="367"/>
-        <w:rPr>
-          <w:b w:val="0"/>
-          <w:bCs w:val="0"/>
-          <w:sz w:val="22"/>
-          <w:szCs w:val="22"/>
-          <w:lang w:val="en-US"/>
-        </w:rPr>
-      </w:pPr>
-      <w:r>
-        <w:rPr>
-          <w:b w:val="0"/>
-          <w:bCs w:val="0"/>
-          <w:sz w:val="22"/>
-          <w:szCs w:val="22"/>
-          <w:lang w:val="en-US"/>
-        </w:rPr>
-        <w:t xml:space="preserve">&lt; </w:t>
-      </w:r>
-      <w:proofErr w:type="spellStart"/>
-      <w:proofErr w:type="gramStart"/>
-      <w:r>
-        <w:rPr>
-          <w:b w:val="0"/>
-          <w:bCs w:val="0"/>
-          <w:sz w:val="22"/>
-          <w:szCs w:val="22"/>
-          <w:lang w:val="en-US"/>
-        </w:rPr>
-        <w:t>cerrarCorchete</w:t>
-      </w:r>
-      <w:proofErr w:type="spellEnd"/>
-      <w:r>
-        <w:rPr>
-          <w:b w:val="0"/>
-          <w:bCs w:val="0"/>
-          <w:sz w:val="22"/>
-          <w:szCs w:val="22"/>
-          <w:lang w:val="en-US"/>
-        </w:rPr>
-        <w:t xml:space="preserve"> ,</w:t>
-      </w:r>
-      <w:proofErr w:type="gramEnd"/>
-      <w:r>
-        <w:rPr>
-          <w:b w:val="0"/>
-          <w:bCs w:val="0"/>
-          <w:sz w:val="22"/>
-          <w:szCs w:val="22"/>
-          <w:lang w:val="en-US"/>
         </w:rPr>
         <w:t xml:space="preserve">   &gt;</w:t>
       </w:r>
@@ -31685,6 +31675,7 @@
           <w:bCs w:val="0"/>
           <w:sz w:val="22"/>
           <w:szCs w:val="22"/>
+          <w:lang w:val="en-US"/>
         </w:rPr>
       </w:pPr>
       <w:r>
@@ -31695,6 +31686,15 @@
           <w:szCs w:val="22"/>
         </w:rPr>
         <w:tab/>
+      </w:r>
+      <w:r>
+        <w:rPr>
+          <w:b w:val="0"/>
+          <w:bCs w:val="0"/>
+          <w:sz w:val="22"/>
+          <w:szCs w:val="22"/>
+          <w:lang w:val="en-US"/>
+        </w:rPr>
         <w:t>----------- ----------</w:t>
       </w:r>
     </w:p>
@@ -31709,6 +31709,7 @@
           <w:sz w:val="22"/>
           <w:szCs w:val="22"/>
           <w:u w:val="single"/>
+          <w:lang w:val="en-US"/>
         </w:rPr>
       </w:pPr>
     </w:p>
@@ -31723,9 +31724,10 @@
           <w:sz w:val="22"/>
           <w:szCs w:val="22"/>
           <w:u w:val="single"/>
-          <w:lang w:val="es-CU"/>
-        </w:rPr>
-      </w:pPr>
+          <w:lang w:val="en-US"/>
+        </w:rPr>
+      </w:pPr>
+      <w:proofErr w:type="spellStart"/>
       <w:r>
         <w:rPr>
           <w:b w:val="0"/>
@@ -31733,22 +31735,34 @@
           <w:sz w:val="22"/>
           <w:szCs w:val="22"/>
           <w:u w:val="single"/>
-          <w:lang w:val="es-CU"/>
-        </w:rPr>
-        <w:t>Fichero Tokens</w:t>
-      </w:r>
-    </w:p>
-    <w:p>
-      <w:pPr>
-        <w:pStyle w:val="Ttulo1"/>
-        <w:spacing w:before="91"/>
-        <w:ind w:right="367"/>
-        <w:rPr>
-          <w:b w:val="0"/>
-          <w:bCs w:val="0"/>
-          <w:sz w:val="22"/>
-          <w:szCs w:val="22"/>
-          <w:lang w:val="es-CU"/>
+          <w:lang w:val="en-US"/>
+        </w:rPr>
+        <w:t>Fichero</w:t>
+      </w:r>
+      <w:proofErr w:type="spellEnd"/>
+      <w:r>
+        <w:rPr>
+          <w:b w:val="0"/>
+          <w:bCs w:val="0"/>
+          <w:sz w:val="22"/>
+          <w:szCs w:val="22"/>
+          <w:u w:val="single"/>
+          <w:lang w:val="en-US"/>
+        </w:rPr>
+        <w:t xml:space="preserve"> Tokens</w:t>
+      </w:r>
+    </w:p>
+    <w:p>
+      <w:pPr>
+        <w:pStyle w:val="Ttulo1"/>
+        <w:spacing w:before="91"/>
+        <w:ind w:right="367"/>
+        <w:rPr>
+          <w:b w:val="0"/>
+          <w:bCs w:val="0"/>
+          <w:sz w:val="22"/>
+          <w:szCs w:val="22"/>
+          <w:lang w:val="en-US"/>
         </w:rPr>
       </w:pPr>
     </w:p>
@@ -32709,16 +32723,14 @@
           <w:bCs w:val="0"/>
           <w:sz w:val="22"/>
           <w:szCs w:val="22"/>
-          <w:lang w:val="en-US"/>
-        </w:rPr>
-      </w:pPr>
-      <w:r>
-        <w:rPr>
-          <w:b w:val="0"/>
-          <w:bCs w:val="0"/>
-          <w:sz w:val="22"/>
-          <w:szCs w:val="22"/>
-          <w:lang w:val="en-US"/>
+        </w:rPr>
+      </w:pPr>
+      <w:r>
+        <w:rPr>
+          <w:b w:val="0"/>
+          <w:bCs w:val="0"/>
+          <w:sz w:val="22"/>
+          <w:szCs w:val="22"/>
         </w:rPr>
         <w:t xml:space="preserve">&lt; </w:t>
       </w:r>
@@ -32730,7 +32742,6 @@
           <w:bCs w:val="0"/>
           <w:sz w:val="22"/>
           <w:szCs w:val="22"/>
-          <w:lang w:val="en-US"/>
         </w:rPr>
         <w:t>ptoComa</w:t>
       </w:r>
@@ -32741,7 +32752,6 @@
           <w:bCs w:val="0"/>
           <w:sz w:val="22"/>
           <w:szCs w:val="22"/>
-          <w:lang w:val="en-US"/>
         </w:rPr>
         <w:t xml:space="preserve"> ,</w:t>
       </w:r>
@@ -32752,7 +32762,6 @@
           <w:bCs w:val="0"/>
           <w:sz w:val="22"/>
           <w:szCs w:val="22"/>
-          <w:lang w:val="en-US"/>
         </w:rPr>
         <w:t xml:space="preserve">   &gt;</w:t>
       </w:r>
@@ -32767,16 +32776,14 @@
           <w:bCs w:val="0"/>
           <w:sz w:val="22"/>
           <w:szCs w:val="22"/>
-          <w:lang w:val="en-US"/>
-        </w:rPr>
-      </w:pPr>
-      <w:r>
-        <w:rPr>
-          <w:b w:val="0"/>
-          <w:bCs w:val="0"/>
-          <w:sz w:val="22"/>
-          <w:szCs w:val="22"/>
-          <w:lang w:val="en-US"/>
+        </w:rPr>
+      </w:pPr>
+      <w:r>
+        <w:rPr>
+          <w:b w:val="0"/>
+          <w:bCs w:val="0"/>
+          <w:sz w:val="22"/>
+          <w:szCs w:val="22"/>
         </w:rPr>
         <w:t xml:space="preserve">&lt; </w:t>
       </w:r>
@@ -32787,7 +32794,6 @@
           <w:bCs w:val="0"/>
           <w:sz w:val="22"/>
           <w:szCs w:val="22"/>
-          <w:lang w:val="en-US"/>
         </w:rPr>
         <w:t>input ,</w:t>
       </w:r>
@@ -32798,7 +32804,6 @@
           <w:bCs w:val="0"/>
           <w:sz w:val="22"/>
           <w:szCs w:val="22"/>
-          <w:lang w:val="en-US"/>
         </w:rPr>
         <w:t xml:space="preserve">  &gt;</w:t>
       </w:r>
@@ -32813,16 +32818,14 @@
           <w:bCs w:val="0"/>
           <w:sz w:val="22"/>
           <w:szCs w:val="22"/>
-          <w:lang w:val="en-US"/>
-        </w:rPr>
-      </w:pPr>
-      <w:r>
-        <w:rPr>
-          <w:b w:val="0"/>
-          <w:bCs w:val="0"/>
-          <w:sz w:val="22"/>
-          <w:szCs w:val="22"/>
-          <w:lang w:val="en-US"/>
+        </w:rPr>
+      </w:pPr>
+      <w:r>
+        <w:rPr>
+          <w:b w:val="0"/>
+          <w:bCs w:val="0"/>
+          <w:sz w:val="22"/>
+          <w:szCs w:val="22"/>
         </w:rPr>
         <w:t xml:space="preserve">&lt; </w:t>
       </w:r>
@@ -32833,7 +32836,6 @@
           <w:bCs w:val="0"/>
           <w:sz w:val="22"/>
           <w:szCs w:val="22"/>
-          <w:lang w:val="en-US"/>
         </w:rPr>
         <w:t>id  ,</w:t>
       </w:r>
@@ -32844,7 +32846,6 @@
           <w:bCs w:val="0"/>
           <w:sz w:val="22"/>
           <w:szCs w:val="22"/>
-          <w:lang w:val="en-US"/>
         </w:rPr>
         <w:t xml:space="preserve"> 0 &gt;</w:t>
       </w:r>
@@ -37809,17 +37810,17 @@
           <w:bCs w:val="0"/>
           <w:sz w:val="22"/>
           <w:szCs w:val="22"/>
-          <w:lang w:val="es-CU"/>
-        </w:rPr>
-      </w:pPr>
-      <w:r>
-        <w:rPr>
-          <w:rFonts w:ascii="Consolas" w:hAnsi="Consolas"/>
-          <w:b w:val="0"/>
-          <w:bCs w:val="0"/>
-          <w:sz w:val="22"/>
-          <w:szCs w:val="22"/>
-          <w:lang w:val="es-CU"/>
+          <w:lang w:val="en-US"/>
+        </w:rPr>
+      </w:pPr>
+      <w:r>
+        <w:rPr>
+          <w:rFonts w:ascii="Consolas" w:hAnsi="Consolas"/>
+          <w:b w:val="0"/>
+          <w:bCs w:val="0"/>
+          <w:sz w:val="22"/>
+          <w:szCs w:val="22"/>
+          <w:lang w:val="en-US"/>
         </w:rPr>
         <w:t>}</w:t>
       </w:r>
@@ -37838,7 +37839,7 @@
           <w:bCs w:val="0"/>
           <w:sz w:val="22"/>
           <w:szCs w:val="22"/>
-          <w:lang w:val="es-CU"/>
+          <w:lang w:val="en-US"/>
         </w:rPr>
       </w:pPr>
     </w:p>
@@ -37856,56 +37857,19 @@
           <w:bCs w:val="0"/>
           <w:sz w:val="22"/>
           <w:szCs w:val="22"/>
-          <w:lang w:val="es-CU"/>
-        </w:rPr>
-      </w:pPr>
-      <w:proofErr w:type="spellStart"/>
-      <w:r>
-        <w:rPr>
-          <w:rFonts w:ascii="Consolas" w:hAnsi="Consolas"/>
-          <w:b w:val="0"/>
-          <w:bCs w:val="0"/>
-          <w:sz w:val="22"/>
-          <w:szCs w:val="22"/>
-          <w:lang w:val="es-CU"/>
-        </w:rPr>
-        <w:t>print</w:t>
-      </w:r>
-      <w:proofErr w:type="spellEnd"/>
-      <w:r>
-        <w:rPr>
-          <w:rFonts w:ascii="Consolas" w:hAnsi="Consolas"/>
-          <w:b w:val="0"/>
-          <w:bCs w:val="0"/>
-          <w:sz w:val="22"/>
-          <w:szCs w:val="22"/>
-          <w:lang w:val="es-CU"/>
-        </w:rPr>
-        <w:t xml:space="preserve"> a_1 + " + " + </w:t>
-      </w:r>
-      <w:proofErr w:type="spellStart"/>
-      <w:r>
-        <w:rPr>
-          <w:rFonts w:ascii="Consolas" w:hAnsi="Consolas"/>
-          <w:b w:val="0"/>
-          <w:bCs w:val="0"/>
-          <w:sz w:val="22"/>
-          <w:szCs w:val="22"/>
-          <w:lang w:val="es-CU"/>
-        </w:rPr>
-        <w:t>num</w:t>
-      </w:r>
-      <w:proofErr w:type="spellEnd"/>
-      <w:r>
-        <w:rPr>
-          <w:rFonts w:ascii="Consolas" w:hAnsi="Consolas"/>
-          <w:b w:val="0"/>
-          <w:bCs w:val="0"/>
-          <w:sz w:val="22"/>
-          <w:szCs w:val="22"/>
-          <w:lang w:val="es-CU"/>
-        </w:rPr>
-        <w:t xml:space="preserve"> + " = ";</w:t>
+          <w:lang w:val="en-US"/>
+        </w:rPr>
+      </w:pPr>
+      <w:r>
+        <w:rPr>
+          <w:rFonts w:ascii="Consolas" w:hAnsi="Consolas"/>
+          <w:b w:val="0"/>
+          <w:bCs w:val="0"/>
+          <w:sz w:val="22"/>
+          <w:szCs w:val="22"/>
+          <w:lang w:val="en-US"/>
+        </w:rPr>
+        <w:t>print a_1 + " + " + num + " = ";</w:t>
       </w:r>
     </w:p>
     <w:p>
@@ -37922,43 +37886,30 @@
           <w:bCs w:val="0"/>
           <w:sz w:val="22"/>
           <w:szCs w:val="22"/>
-          <w:lang w:val="es-CU"/>
-        </w:rPr>
-      </w:pPr>
-      <w:proofErr w:type="spellStart"/>
-      <w:proofErr w:type="gramStart"/>
-      <w:r>
-        <w:rPr>
-          <w:rFonts w:ascii="Consolas" w:hAnsi="Consolas"/>
-          <w:b w:val="0"/>
-          <w:bCs w:val="0"/>
-          <w:sz w:val="22"/>
-          <w:szCs w:val="22"/>
-          <w:lang w:val="es-CU"/>
-        </w:rPr>
-        <w:t>print</w:t>
-      </w:r>
-      <w:proofErr w:type="spellEnd"/>
-      <w:r>
-        <w:rPr>
-          <w:rFonts w:ascii="Consolas" w:hAnsi="Consolas"/>
-          <w:b w:val="0"/>
-          <w:bCs w:val="0"/>
-          <w:sz w:val="22"/>
-          <w:szCs w:val="22"/>
-          <w:lang w:val="es-CU"/>
-        </w:rPr>
-        <w:t xml:space="preserve">  Suma</w:t>
-      </w:r>
-      <w:proofErr w:type="gramEnd"/>
-      <w:r>
-        <w:rPr>
-          <w:rFonts w:ascii="Consolas" w:hAnsi="Consolas"/>
-          <w:b w:val="0"/>
-          <w:bCs w:val="0"/>
-          <w:sz w:val="22"/>
-          <w:szCs w:val="22"/>
-          <w:lang w:val="es-CU"/>
+          <w:lang w:val="en-US"/>
+        </w:rPr>
+      </w:pPr>
+      <w:proofErr w:type="gramStart"/>
+      <w:r>
+        <w:rPr>
+          <w:rFonts w:ascii="Consolas" w:hAnsi="Consolas"/>
+          <w:b w:val="0"/>
+          <w:bCs w:val="0"/>
+          <w:sz w:val="22"/>
+          <w:szCs w:val="22"/>
+          <w:lang w:val="en-US"/>
+        </w:rPr>
+        <w:t>print  Suma</w:t>
+      </w:r>
+      <w:proofErr w:type="gramEnd"/>
+      <w:r>
+        <w:rPr>
+          <w:rFonts w:ascii="Consolas" w:hAnsi="Consolas"/>
+          <w:b w:val="0"/>
+          <w:bCs w:val="0"/>
+          <w:sz w:val="22"/>
+          <w:szCs w:val="22"/>
+          <w:lang w:val="en-US"/>
         </w:rPr>
         <w:t>(a_1,num);</w:t>
       </w:r>
@@ -37976,7 +37927,7 @@
           <w:bCs w:val="0"/>
           <w:sz w:val="22"/>
           <w:szCs w:val="22"/>
-          <w:lang w:val="es-CU"/>
+          <w:lang w:val="en-US"/>
         </w:rPr>
       </w:pPr>
     </w:p>
@@ -39191,7 +39142,7 @@
       <w:pPr>
         <w:rPr>
           <w:rFonts w:ascii="Consolas" w:hAnsi="Consolas"/>
-          <w:lang w:val="es-CU"/>
+          <w:lang w:val="en-US"/>
         </w:rPr>
       </w:pPr>
       <w:r>
@@ -39205,7 +39156,7 @@
       <w:r>
         <w:rPr>
           <w:rFonts w:ascii="Consolas" w:hAnsi="Consolas"/>
-          <w:lang w:val="es-CU"/>
+          <w:lang w:val="en-US"/>
         </w:rPr>
         <w:t>PrintRecursivo</w:t>
       </w:r>
@@ -39213,22 +39164,38 @@
       <w:r>
         <w:rPr>
           <w:rFonts w:ascii="Consolas" w:hAnsi="Consolas"/>
-          <w:lang w:val="es-CU"/>
-        </w:rPr>
-        <w:t>(cadena);</w:t>
-      </w:r>
-    </w:p>
-    <w:p>
-      <w:pPr>
-        <w:rPr>
-          <w:rFonts w:ascii="Consolas" w:hAnsi="Consolas"/>
-          <w:lang w:val="es-CU"/>
-        </w:rPr>
-      </w:pPr>
-      <w:r>
-        <w:rPr>
-          <w:rFonts w:ascii="Consolas" w:hAnsi="Consolas"/>
-          <w:lang w:val="es-CU"/>
+          <w:lang w:val="en-US"/>
+        </w:rPr>
+        <w:t>(</w:t>
+      </w:r>
+      <w:proofErr w:type="spellStart"/>
+      <w:r>
+        <w:rPr>
+          <w:rFonts w:ascii="Consolas" w:hAnsi="Consolas"/>
+          <w:lang w:val="en-US"/>
+        </w:rPr>
+        <w:t>cadena</w:t>
+      </w:r>
+      <w:proofErr w:type="spellEnd"/>
+      <w:r>
+        <w:rPr>
+          <w:rFonts w:ascii="Consolas" w:hAnsi="Consolas"/>
+          <w:lang w:val="en-US"/>
+        </w:rPr>
+        <w:t>);</w:t>
+      </w:r>
+    </w:p>
+    <w:p>
+      <w:pPr>
+        <w:rPr>
+          <w:rFonts w:ascii="Consolas" w:hAnsi="Consolas"/>
+          <w:lang w:val="en-US"/>
+        </w:rPr>
+      </w:pPr>
+      <w:r>
+        <w:rPr>
+          <w:rFonts w:ascii="Consolas" w:hAnsi="Consolas"/>
+          <w:lang w:val="en-US"/>
         </w:rPr>
         <w:t xml:space="preserve">    }</w:t>
       </w:r>
@@ -39237,39 +39204,23 @@
       <w:pPr>
         <w:rPr>
           <w:rFonts w:ascii="Consolas" w:hAnsi="Consolas"/>
-          <w:lang w:val="es-CU"/>
-        </w:rPr>
-      </w:pPr>
-    </w:p>
-    <w:p>
-      <w:pPr>
-        <w:rPr>
-          <w:rFonts w:ascii="Consolas" w:hAnsi="Consolas"/>
-          <w:lang w:val="es-CU"/>
-        </w:rPr>
-      </w:pPr>
-      <w:r>
-        <w:rPr>
-          <w:rFonts w:ascii="Consolas" w:hAnsi="Consolas"/>
-          <w:lang w:val="es-CU"/>
-        </w:rPr>
-        <w:t xml:space="preserve">    </w:t>
-      </w:r>
-      <w:proofErr w:type="spellStart"/>
-      <w:r>
-        <w:rPr>
-          <w:rFonts w:ascii="Consolas" w:hAnsi="Consolas"/>
-          <w:lang w:val="es-CU"/>
-        </w:rPr>
-        <w:t>return</w:t>
-      </w:r>
-      <w:proofErr w:type="spellEnd"/>
-      <w:r>
-        <w:rPr>
-          <w:rFonts w:ascii="Consolas" w:hAnsi="Consolas"/>
-          <w:lang w:val="es-CU"/>
-        </w:rPr>
-        <w:t xml:space="preserve"> true;</w:t>
+          <w:lang w:val="en-US"/>
+        </w:rPr>
+      </w:pPr>
+    </w:p>
+    <w:p>
+      <w:pPr>
+        <w:rPr>
+          <w:rFonts w:ascii="Consolas" w:hAnsi="Consolas"/>
+          <w:lang w:val="en-US"/>
+        </w:rPr>
+      </w:pPr>
+      <w:r>
+        <w:rPr>
+          <w:rFonts w:ascii="Consolas" w:hAnsi="Consolas"/>
+          <w:lang w:val="en-US"/>
+        </w:rPr>
+        <w:t xml:space="preserve">    return true;</w:t>
       </w:r>
     </w:p>
     <w:p>
@@ -41420,21 +41371,21 @@
         <v:path o:extrusionok="f" gradientshapeok="t" o:connecttype="rect"/>
         <o:lock v:ext="edit" aspectratio="t"/>
       </v:shapetype>
-      <v:shape id="_x0000_i1035" type="#_x0000_t75" style="width:30.55pt;height:27.15pt;visibility:visible" o:bullet="t">
+      <v:shape id="_x0000_i1059" type="#_x0000_t75" style="width:30.75pt;height:27pt;visibility:visible" o:bullet="t">
         <v:imagedata r:id="rId1" o:title=""/>
       </v:shape>
     </w:pict>
   </w:numPicBullet>
   <w:numPicBullet w:numPicBulletId="1">
     <w:pict>
-      <v:shape id="_x0000_i1036" type="#_x0000_t75" style="width:30.55pt;height:27.15pt;visibility:visible" o:bullet="t">
+      <v:shape id="_x0000_i1060" type="#_x0000_t75" style="width:30.75pt;height:27pt;visibility:visible" o:bullet="t">
         <v:imagedata r:id="rId2" o:title=""/>
       </v:shape>
     </w:pict>
   </w:numPicBullet>
   <w:numPicBullet w:numPicBulletId="2">
     <w:pict>
-      <v:shape id="_x0000_i1037" type="#_x0000_t75" style="width:23.75pt;height:21.75pt;visibility:visible" o:bullet="t">
+      <v:shape id="_x0000_i1061" type="#_x0000_t75" style="width:24pt;height:21.75pt;visibility:visible" o:bullet="t">
         <v:imagedata r:id="rId3" o:title=""/>
       </v:shape>
     </w:pict>

</xml_diff>